<commit_message>
Domain model & traceability matrix
</commit_message>
<xml_diff>
--- a/domain model.docx
+++ b/domain model.docx
@@ -373,6 +373,112 @@
           </w:p>
         </w:tc>
       </w:tr>
+      <w:tr>
+        <w:tc>
+          <w:tcPr>
+            <w:tcW w:w="5807" w:type="dxa"/>
+          </w:tcPr>
+          <w:p>
+            <w:pPr>
+              <w:rPr>
+                <w:rFonts w:hint="eastAsia"/>
+              </w:rPr>
+            </w:pPr>
+            <w:r>
+              <w:t>Move display to selected button</w:t>
+            </w:r>
+          </w:p>
+        </w:tc>
+        <w:tc>
+          <w:tcPr>
+            <w:tcW w:w="1134" w:type="dxa"/>
+          </w:tcPr>
+          <w:p>
+            <w:pPr>
+              <w:rPr>
+                <w:rFonts w:hint="eastAsia"/>
+              </w:rPr>
+            </w:pPr>
+            <w:r>
+              <w:rPr>
+                <w:rFonts w:hint="eastAsia"/>
+              </w:rPr>
+              <w:t>D</w:t>
+            </w:r>
+          </w:p>
+        </w:tc>
+        <w:tc>
+          <w:tcPr>
+            <w:tcW w:w="2075" w:type="dxa"/>
+          </w:tcPr>
+          <w:p>
+            <w:pPr>
+              <w:rPr>
+                <w:rFonts w:hint="eastAsia"/>
+              </w:rPr>
+            </w:pPr>
+            <w:r>
+              <w:t>Display mover</w:t>
+            </w:r>
+          </w:p>
+        </w:tc>
+      </w:tr>
+      <w:tr>
+        <w:tc>
+          <w:tcPr>
+            <w:tcW w:w="5807" w:type="dxa"/>
+          </w:tcPr>
+          <w:p>
+            <w:pPr>
+              <w:rPr>
+                <w:rFonts w:hint="eastAsia"/>
+              </w:rPr>
+            </w:pPr>
+            <w:r>
+              <w:t>Display the current</w:t>
+            </w:r>
+            <w:r>
+              <w:t xml:space="preserve"> </w:t>
+            </w:r>
+            <w:r>
+              <w:t>information</w:t>
+            </w:r>
+          </w:p>
+        </w:tc>
+        <w:tc>
+          <w:tcPr>
+            <w:tcW w:w="1134" w:type="dxa"/>
+          </w:tcPr>
+          <w:p>
+            <w:pPr>
+              <w:rPr>
+                <w:rFonts w:hint="eastAsia"/>
+              </w:rPr>
+            </w:pPr>
+            <w:r>
+              <w:rPr>
+                <w:rFonts w:hint="eastAsia"/>
+              </w:rPr>
+              <w:t>D</w:t>
+            </w:r>
+          </w:p>
+        </w:tc>
+        <w:tc>
+          <w:tcPr>
+            <w:tcW w:w="2075" w:type="dxa"/>
+          </w:tcPr>
+          <w:p>
+            <w:pPr>
+              <w:rPr>
+                <w:rFonts w:hint="eastAsia"/>
+              </w:rPr>
+            </w:pPr>
+            <w:r>
+              <w:t>display</w:t>
+            </w:r>
+          </w:p>
+        </w:tc>
+      </w:tr>
     </w:tbl>
     <w:p/>
     <w:p>
@@ -570,51 +676,6 @@
             <w:tcW w:w="2830" w:type="dxa"/>
           </w:tcPr>
           <w:p>
-            <w:proofErr w:type="spellStart"/>
-            <w:r>
-              <w:rPr>
-                <w:rFonts w:hint="eastAsia"/>
-              </w:rPr>
-              <w:t>M</w:t>
-            </w:r>
-            <w:r>
-              <w:t>essageSender</w:t>
-            </w:r>
-            <w:proofErr w:type="spellEnd"/>
-          </w:p>
-          <w:p>
-            <w:r>
-              <w:t>&lt;-&gt;Database</w:t>
-            </w:r>
-          </w:p>
-        </w:tc>
-        <w:tc>
-          <w:tcPr>
-            <w:tcW w:w="4111" w:type="dxa"/>
-          </w:tcPr>
-          <w:p>
-            <w:r>
-              <w:t>Register employee’s ID valid in database when administer send approval message</w:t>
-            </w:r>
-          </w:p>
-        </w:tc>
-        <w:tc>
-          <w:tcPr>
-            <w:tcW w:w="2075" w:type="dxa"/>
-          </w:tcPr>
-          <w:p>
-            <w:r>
-              <w:t>Conveys data</w:t>
-            </w:r>
-          </w:p>
-        </w:tc>
-      </w:tr>
-      <w:tr>
-        <w:tc>
-          <w:tcPr>
-            <w:tcW w:w="2830" w:type="dxa"/>
-          </w:tcPr>
-          <w:p>
             <w:r>
               <w:rPr>
                 <w:rFonts w:hint="eastAsia"/>
@@ -820,12 +881,100 @@
           </w:p>
         </w:tc>
       </w:tr>
+      <w:tr>
+        <w:tc>
+          <w:tcPr>
+            <w:tcW w:w="1651" w:type="dxa"/>
+          </w:tcPr>
+          <w:p>
+            <w:pPr>
+              <w:rPr>
+                <w:rFonts w:hint="eastAsia"/>
+              </w:rPr>
+            </w:pPr>
+            <w:r>
+              <w:t>Display</w:t>
+            </w:r>
+          </w:p>
+        </w:tc>
+        <w:tc>
+          <w:tcPr>
+            <w:tcW w:w="1970" w:type="dxa"/>
+          </w:tcPr>
+          <w:p>
+            <w:r>
+              <w:rPr>
+                <w:rFonts w:hint="eastAsia"/>
+              </w:rPr>
+              <w:t>s</w:t>
+            </w:r>
+            <w:r>
+              <w:t>how essential information</w:t>
+            </w:r>
+          </w:p>
+        </w:tc>
+        <w:tc>
+          <w:tcPr>
+            <w:tcW w:w="5395" w:type="dxa"/>
+          </w:tcPr>
+          <w:p>
+            <w:pPr>
+              <w:rPr>
+                <w:rFonts w:hint="eastAsia"/>
+              </w:rPr>
+            </w:pPr>
+            <w:r>
+              <w:t>By display mover, display is changed. selecting employee, admin display to log-in display, log-in display to register display.</w:t>
+            </w:r>
+          </w:p>
+        </w:tc>
+      </w:tr>
+      <w:tr>
+        <w:tc>
+          <w:tcPr>
+            <w:tcW w:w="1651" w:type="dxa"/>
+          </w:tcPr>
+          <w:p>
+            <w:r>
+              <w:t>Display mover</w:t>
+            </w:r>
+          </w:p>
+        </w:tc>
+        <w:tc>
+          <w:tcPr>
+            <w:tcW w:w="1970" w:type="dxa"/>
+          </w:tcPr>
+          <w:p>
+            <w:pPr>
+              <w:rPr>
+                <w:rFonts w:hint="eastAsia"/>
+              </w:rPr>
+            </w:pPr>
+            <w:r>
+              <w:t>Move display</w:t>
+            </w:r>
+          </w:p>
+        </w:tc>
+        <w:tc>
+          <w:tcPr>
+            <w:tcW w:w="5395" w:type="dxa"/>
+          </w:tcPr>
+          <w:p>
+            <w:r>
+              <w:t>By touch, move display back and front.</w:t>
+            </w:r>
+          </w:p>
+        </w:tc>
+      </w:tr>
     </w:tbl>
     <w:p/>
-    <w:p/>
-    <w:p/>
-    <w:p/>
-    <w:p/>
+    <w:p>
+      <w:pPr>
+        <w:rPr>
+          <w:rFonts w:hint="eastAsia"/>
+        </w:rPr>
+      </w:pPr>
+    </w:p>
     <w:p>
       <w:r>
         <w:rPr>
@@ -920,13 +1069,7 @@
           </w:tcPr>
           <w:p>
             <w:r>
-              <w:rPr>
-                <w:rFonts w:hint="eastAsia"/>
-              </w:rPr>
-              <w:t>B</w:t>
-            </w:r>
-            <w:r>
-              <w:t>ack to previous display</w:t>
+              <w:t>‘display mover’ move proper display.</w:t>
             </w:r>
           </w:p>
         </w:tc>
@@ -935,6 +1078,11 @@
             <w:tcW w:w="1134" w:type="dxa"/>
           </w:tcPr>
           <w:p>
+            <w:pPr>
+              <w:rPr>
+                <w:rFonts w:hint="eastAsia"/>
+              </w:rPr>
+            </w:pPr>
             <w:r>
               <w:rPr>
                 <w:rFonts w:hint="eastAsia"/>
@@ -949,7 +1097,13 @@
           </w:tcPr>
           <w:p>
             <w:r>
-              <w:t>back</w:t>
+              <w:rPr>
+                <w:rFonts w:hint="eastAsia"/>
+              </w:rPr>
+              <w:t>c</w:t>
+            </w:r>
+            <w:r>
+              <w:t>ontroller</w:t>
             </w:r>
           </w:p>
         </w:tc>
@@ -961,7 +1115,10 @@
           </w:tcPr>
           <w:p>
             <w:r>
-              <w:t>Touch the display to control</w:t>
+              <w:t>Menu’s next display</w:t>
+            </w:r>
+            <w:r>
+              <w:t xml:space="preserve"> information</w:t>
             </w:r>
           </w:p>
         </w:tc>
@@ -974,6 +1131,41 @@
               <w:rPr>
                 <w:rFonts w:hint="eastAsia"/>
               </w:rPr>
+              <w:t>K</w:t>
+            </w:r>
+          </w:p>
+        </w:tc>
+        <w:tc>
+          <w:tcPr>
+            <w:tcW w:w="2075" w:type="dxa"/>
+          </w:tcPr>
+          <w:p>
+            <w:r>
+              <w:t>Database</w:t>
+            </w:r>
+          </w:p>
+        </w:tc>
+      </w:tr>
+      <w:tr>
+        <w:tc>
+          <w:tcPr>
+            <w:tcW w:w="5807" w:type="dxa"/>
+          </w:tcPr>
+          <w:p>
+            <w:r>
+              <w:t>Move display to selected button</w:t>
+            </w:r>
+          </w:p>
+        </w:tc>
+        <w:tc>
+          <w:tcPr>
+            <w:tcW w:w="1134" w:type="dxa"/>
+          </w:tcPr>
+          <w:p>
+            <w:r>
+              <w:rPr>
+                <w:rFonts w:hint="eastAsia"/>
+              </w:rPr>
               <w:t>D</w:t>
             </w:r>
           </w:p>
@@ -984,7 +1176,7 @@
           </w:tcPr>
           <w:p>
             <w:r>
-              <w:t>touch</w:t>
+              <w:t>Display mover</w:t>
             </w:r>
           </w:p>
         </w:tc>
@@ -996,10 +1188,7 @@
           </w:tcPr>
           <w:p>
             <w:r>
-              <w:t>Menu’s next display</w:t>
-            </w:r>
-            <w:r>
-              <w:t xml:space="preserve"> information</w:t>
+              <w:t>Display the current menu information</w:t>
             </w:r>
           </w:p>
         </w:tc>
@@ -1012,47 +1201,6 @@
               <w:rPr>
                 <w:rFonts w:hint="eastAsia"/>
               </w:rPr>
-              <w:t>K</w:t>
-            </w:r>
-          </w:p>
-        </w:tc>
-        <w:tc>
-          <w:tcPr>
-            <w:tcW w:w="2075" w:type="dxa"/>
-          </w:tcPr>
-          <w:p>
-            <w:r>
-              <w:t>Menu</w:t>
-            </w:r>
-            <w:r>
-              <w:t xml:space="preserve"> </w:t>
-            </w:r>
-            <w:r>
-              <w:t>data</w:t>
-            </w:r>
-          </w:p>
-        </w:tc>
-      </w:tr>
-      <w:tr>
-        <w:tc>
-          <w:tcPr>
-            <w:tcW w:w="5807" w:type="dxa"/>
-          </w:tcPr>
-          <w:p>
-            <w:r>
-              <w:t>Move display to selected button</w:t>
-            </w:r>
-          </w:p>
-        </w:tc>
-        <w:tc>
-          <w:tcPr>
-            <w:tcW w:w="1134" w:type="dxa"/>
-          </w:tcPr>
-          <w:p>
-            <w:r>
-              <w:rPr>
-                <w:rFonts w:hint="eastAsia"/>
-              </w:rPr>
               <w:t>D</w:t>
             </w:r>
           </w:p>
@@ -1063,42 +1211,7 @@
           </w:tcPr>
           <w:p>
             <w:r>
-              <w:t>Display mover</w:t>
-            </w:r>
-          </w:p>
-        </w:tc>
-      </w:tr>
-      <w:tr>
-        <w:tc>
-          <w:tcPr>
-            <w:tcW w:w="5807" w:type="dxa"/>
-          </w:tcPr>
-          <w:p>
-            <w:r>
-              <w:t>Display the current menu information</w:t>
-            </w:r>
-          </w:p>
-        </w:tc>
-        <w:tc>
-          <w:tcPr>
-            <w:tcW w:w="1134" w:type="dxa"/>
-          </w:tcPr>
-          <w:p>
-            <w:r>
-              <w:rPr>
-                <w:rFonts w:hint="eastAsia"/>
-              </w:rPr>
-              <w:t>D</w:t>
-            </w:r>
-          </w:p>
-        </w:tc>
-        <w:tc>
-          <w:tcPr>
-            <w:tcW w:w="2075" w:type="dxa"/>
-          </w:tcPr>
-          <w:p>
-            <w:r>
-              <w:t>Current info</w:t>
+              <w:t>Display</w:t>
             </w:r>
           </w:p>
         </w:tc>
@@ -1181,87 +1294,7 @@
           </w:tcPr>
           <w:p>
             <w:r>
-              <w:t>back</w:t>
-            </w:r>
-            <w:r>
-              <w:t xml:space="preserve"> </w:t>
-            </w:r>
-          </w:p>
-          <w:p>
-            <w:r>
-              <w:t xml:space="preserve">&lt;-&gt; </w:t>
-            </w:r>
-            <w:r>
-              <w:t>touch</w:t>
-            </w:r>
-          </w:p>
-        </w:tc>
-        <w:tc>
-          <w:tcPr>
-            <w:tcW w:w="4961" w:type="dxa"/>
-          </w:tcPr>
-          <w:p>
-            <w:r>
-              <w:t>Back activate when touched.</w:t>
-            </w:r>
-          </w:p>
-        </w:tc>
-        <w:tc>
-          <w:tcPr>
-            <w:tcW w:w="2075" w:type="dxa"/>
-          </w:tcPr>
-          <w:p>
-            <w:r>
-              <w:t>Conveys data</w:t>
-            </w:r>
-          </w:p>
-        </w:tc>
-      </w:tr>
-      <w:tr>
-        <w:tc>
-          <w:tcPr>
-            <w:tcW w:w="1980" w:type="dxa"/>
-          </w:tcPr>
-          <w:p>
-            <w:r>
-              <w:t xml:space="preserve">Display mover </w:t>
-            </w:r>
-          </w:p>
-          <w:p>
-            <w:r>
-              <w:t>&lt;-&gt; touch</w:t>
-            </w:r>
-          </w:p>
-        </w:tc>
-        <w:tc>
-          <w:tcPr>
-            <w:tcW w:w="4961" w:type="dxa"/>
-          </w:tcPr>
-          <w:p>
-            <w:r>
-              <w:t>Display moves when touched.</w:t>
-            </w:r>
-          </w:p>
-        </w:tc>
-        <w:tc>
-          <w:tcPr>
-            <w:tcW w:w="2075" w:type="dxa"/>
-          </w:tcPr>
-          <w:p>
-            <w:r>
-              <w:t>Conveys data</w:t>
-            </w:r>
-          </w:p>
-        </w:tc>
-      </w:tr>
-      <w:tr>
-        <w:tc>
-          <w:tcPr>
-            <w:tcW w:w="1980" w:type="dxa"/>
-          </w:tcPr>
-          <w:p>
-            <w:r>
-              <w:t>Menu data</w:t>
+              <w:t>Database</w:t>
             </w:r>
           </w:p>
           <w:p>
@@ -1269,7 +1302,7 @@
               <w:t>&lt;-&gt;</w:t>
             </w:r>
             <w:r>
-              <w:t>Display mover</w:t>
+              <w:t>controller</w:t>
             </w:r>
           </w:p>
         </w:tc>
@@ -1375,13 +1408,7 @@
           </w:tcPr>
           <w:p>
             <w:r>
-              <w:rPr>
-                <w:rFonts w:hint="eastAsia"/>
-              </w:rPr>
-              <w:t>M</w:t>
-            </w:r>
-            <w:r>
-              <w:t>enu data</w:t>
+              <w:t>Display mover</w:t>
             </w:r>
           </w:p>
         </w:tc>
@@ -1391,7 +1418,7 @@
           </w:tcPr>
           <w:p>
             <w:r>
-              <w:t>Next display information</w:t>
+              <w:t>Move display</w:t>
             </w:r>
           </w:p>
         </w:tc>
@@ -1401,58 +1428,24 @@
           </w:tcPr>
           <w:p>
             <w:r>
-              <w:t>Next display information</w:t>
-            </w:r>
-          </w:p>
-        </w:tc>
-      </w:tr>
-      <w:tr>
-        <w:tc>
-          <w:tcPr>
-            <w:tcW w:w="1651" w:type="dxa"/>
-          </w:tcPr>
-          <w:p>
-            <w:r>
-              <w:t>Current info</w:t>
-            </w:r>
-          </w:p>
-        </w:tc>
-        <w:tc>
-          <w:tcPr>
-            <w:tcW w:w="1970" w:type="dxa"/>
-          </w:tcPr>
-          <w:p>
-            <w:r>
-              <w:t>Current display information</w:t>
-            </w:r>
-          </w:p>
-        </w:tc>
-        <w:tc>
-          <w:tcPr>
-            <w:tcW w:w="5395" w:type="dxa"/>
-          </w:tcPr>
-          <w:p>
-            <w:r>
-              <w:t>Current display information</w:t>
+              <w:t>‘back’ button exist for all display. So can move to other menu’s contents.</w:t>
             </w:r>
           </w:p>
         </w:tc>
       </w:tr>
     </w:tbl>
-    <w:p/>
-    <w:p/>
-    <w:p/>
-    <w:p/>
-    <w:p/>
-    <w:p/>
-    <w:p/>
-    <w:p/>
     <w:p>
-      <w:r>
+      <w:pPr>
         <w:rPr>
           <w:rFonts w:hint="eastAsia"/>
         </w:rPr>
-        <w:lastRenderedPageBreak/>
+      </w:pPr>
+    </w:p>
+    <w:p>
+      <w:r>
+        <w:rPr>
+          <w:rFonts w:hint="eastAsia"/>
+        </w:rPr>
         <w:t>U</w:t>
       </w:r>
       <w:r>
@@ -1541,13 +1534,7 @@
           </w:tcPr>
           <w:p>
             <w:r>
-              <w:rPr>
-                <w:rFonts w:hint="eastAsia"/>
-              </w:rPr>
-              <w:t>B</w:t>
-            </w:r>
-            <w:r>
-              <w:t>ack to previous display</w:t>
+              <w:t>‘display mover’ move proper display.</w:t>
             </w:r>
           </w:p>
         </w:tc>
@@ -1556,6 +1543,11 @@
             <w:tcW w:w="1134" w:type="dxa"/>
           </w:tcPr>
           <w:p>
+            <w:pPr>
+              <w:rPr>
+                <w:rFonts w:hint="eastAsia"/>
+              </w:rPr>
+            </w:pPr>
             <w:r>
               <w:rPr>
                 <w:rFonts w:hint="eastAsia"/>
@@ -1570,7 +1562,13 @@
           </w:tcPr>
           <w:p>
             <w:r>
-              <w:t>back</w:t>
+              <w:rPr>
+                <w:rFonts w:hint="eastAsia"/>
+              </w:rPr>
+              <w:t>c</w:t>
+            </w:r>
+            <w:r>
+              <w:t>ontroller</w:t>
             </w:r>
           </w:p>
         </w:tc>
@@ -1582,7 +1580,7 @@
           </w:tcPr>
           <w:p>
             <w:r>
-              <w:t>Touch the display to control</w:t>
+              <w:t>Display the current menu information</w:t>
             </w:r>
           </w:p>
         </w:tc>
@@ -1605,7 +1603,7 @@
           </w:tcPr>
           <w:p>
             <w:r>
-              <w:t>touch</w:t>
+              <w:t>Display</w:t>
             </w:r>
           </w:p>
         </w:tc>
@@ -1640,7 +1638,7 @@
           </w:tcPr>
           <w:p>
             <w:r>
-              <w:t>Company info</w:t>
+              <w:t>database</w:t>
             </w:r>
           </w:p>
         </w:tc>
@@ -1723,12 +1721,15 @@
           </w:tcPr>
           <w:p>
             <w:r>
-              <w:t xml:space="preserve">back </w:t>
-            </w:r>
-          </w:p>
-          <w:p>
-            <w:r>
-              <w:t>&lt;-&gt; touch</w:t>
+              <w:t>database</w:t>
+            </w:r>
+          </w:p>
+          <w:p>
+            <w:r>
+              <w:t xml:space="preserve">&lt;-&gt; </w:t>
+            </w:r>
+            <w:r>
+              <w:t>controller</w:t>
             </w:r>
           </w:p>
         </w:tc>
@@ -1738,44 +1739,7 @@
           </w:tcPr>
           <w:p>
             <w:r>
-              <w:t>Back activate when touched.</w:t>
-            </w:r>
-          </w:p>
-        </w:tc>
-        <w:tc>
-          <w:tcPr>
-            <w:tcW w:w="2075" w:type="dxa"/>
-          </w:tcPr>
-          <w:p>
-            <w:r>
-              <w:t>Conveys data</w:t>
-            </w:r>
-          </w:p>
-        </w:tc>
-      </w:tr>
-      <w:tr>
-        <w:tc>
-          <w:tcPr>
-            <w:tcW w:w="1980" w:type="dxa"/>
-          </w:tcPr>
-          <w:p>
-            <w:r>
-              <w:t>Company info</w:t>
-            </w:r>
-          </w:p>
-          <w:p>
-            <w:r>
-              <w:t>&lt;-&gt; touch</w:t>
-            </w:r>
-          </w:p>
-        </w:tc>
-        <w:tc>
-          <w:tcPr>
-            <w:tcW w:w="4961" w:type="dxa"/>
-          </w:tcPr>
-          <w:p>
-            <w:r>
-              <w:t>Can view more detailed data when touch.</w:t>
+              <w:t>Get company’s data from database.</w:t>
             </w:r>
           </w:p>
         </w:tc>
@@ -1825,6 +1789,7 @@
               <w:rPr>
                 <w:rFonts w:hint="eastAsia"/>
               </w:rPr>
+              <w:lastRenderedPageBreak/>
               <w:t>C</w:t>
             </w:r>
             <w:r>
@@ -1868,7 +1833,7 @@
           </w:tcPr>
           <w:p>
             <w:r>
-              <w:t>Company info</w:t>
+              <w:t>database</w:t>
             </w:r>
           </w:p>
         </w:tc>
@@ -1892,6 +1857,29 @@
           <w:p>
             <w:r>
               <w:t>Information about current state of company.</w:t>
+            </w:r>
+            <w:r>
+              <w:t xml:space="preserve"> </w:t>
+            </w:r>
+            <w:r>
+              <w:rPr>
+                <w:rFonts w:asciiTheme="minorEastAsia" w:hAnsiTheme="minorEastAsia"/>
+              </w:rPr>
+              <w:t xml:space="preserve">information </w:t>
+            </w:r>
+            <w:proofErr w:type="gramStart"/>
+            <w:r>
+              <w:rPr>
+                <w:rFonts w:asciiTheme="minorEastAsia" w:hAnsiTheme="minorEastAsia"/>
+              </w:rPr>
+              <w:t>include</w:t>
+            </w:r>
+            <w:proofErr w:type="gramEnd"/>
+            <w:r>
+              <w:rPr>
+                <w:rFonts w:asciiTheme="minorEastAsia" w:hAnsiTheme="minorEastAsia"/>
+              </w:rPr>
+              <w:t xml:space="preserve"> financial information, basic introduction, CEO, etc.</w:t>
             </w:r>
           </w:p>
         </w:tc>
@@ -1991,13 +1979,7 @@
           </w:tcPr>
           <w:p>
             <w:r>
-              <w:rPr>
-                <w:rFonts w:hint="eastAsia"/>
-              </w:rPr>
-              <w:t>B</w:t>
-            </w:r>
-            <w:r>
-              <w:t>ack to previous display</w:t>
+              <w:t>Control overall concepts.</w:t>
             </w:r>
           </w:p>
         </w:tc>
@@ -2020,7 +2002,13 @@
           </w:tcPr>
           <w:p>
             <w:r>
-              <w:t>back</w:t>
+              <w:rPr>
+                <w:rFonts w:hint="eastAsia"/>
+              </w:rPr>
+              <w:t>c</w:t>
+            </w:r>
+            <w:r>
+              <w:t>ontroller</w:t>
             </w:r>
           </w:p>
         </w:tc>
@@ -2032,7 +2020,7 @@
           </w:tcPr>
           <w:p>
             <w:r>
-              <w:t>Touch the display to control</w:t>
+              <w:t>Display the current menu information</w:t>
             </w:r>
           </w:p>
         </w:tc>
@@ -2055,7 +2043,7 @@
           </w:tcPr>
           <w:p>
             <w:r>
-              <w:t>touch</w:t>
+              <w:t>Display</w:t>
             </w:r>
           </w:p>
         </w:tc>
@@ -2102,7 +2090,7 @@
           </w:tcPr>
           <w:p>
             <w:r>
-              <w:t>New post&amp; read articles button on display</w:t>
+              <w:t>When post and comment done, confirm message is delivered.</w:t>
             </w:r>
           </w:p>
         </w:tc>
@@ -2112,6 +2100,9 @@
           </w:tcPr>
           <w:p>
             <w:r>
+              <w:rPr>
+                <w:rFonts w:hint="eastAsia"/>
+              </w:rPr>
               <w:t>K</w:t>
             </w:r>
           </w:p>
@@ -2122,13 +2113,7 @@
           </w:tcPr>
           <w:p>
             <w:r>
-              <w:rPr>
-                <w:rFonts w:hint="eastAsia"/>
-              </w:rPr>
-              <w:t>b</w:t>
-            </w:r>
-            <w:r>
-              <w:t>uttons</w:t>
+              <w:t>System message</w:t>
             </w:r>
           </w:p>
         </w:tc>
@@ -2229,94 +2214,6 @@
             </w:r>
             <w:r>
               <w:t>ontroller</w:t>
-            </w:r>
-          </w:p>
-        </w:tc>
-      </w:tr>
-      <w:tr>
-        <w:tc>
-          <w:tcPr>
-            <w:tcW w:w="5807" w:type="dxa"/>
-          </w:tcPr>
-          <w:p>
-            <w:r>
-              <w:rPr>
-                <w:rFonts w:hint="eastAsia"/>
-              </w:rPr>
-              <w:t>C</w:t>
-            </w:r>
-            <w:r>
-              <w:t>an write articles in here</w:t>
-            </w:r>
-          </w:p>
-        </w:tc>
-        <w:tc>
-          <w:tcPr>
-            <w:tcW w:w="1134" w:type="dxa"/>
-          </w:tcPr>
-          <w:p>
-            <w:r>
-              <w:rPr>
-                <w:rFonts w:hint="eastAsia"/>
-              </w:rPr>
-              <w:t>K</w:t>
-            </w:r>
-          </w:p>
-        </w:tc>
-        <w:tc>
-          <w:tcPr>
-            <w:tcW w:w="2075" w:type="dxa"/>
-          </w:tcPr>
-          <w:p>
-            <w:r>
-              <w:rPr>
-                <w:rFonts w:hint="eastAsia"/>
-              </w:rPr>
-              <w:t>P</w:t>
-            </w:r>
-            <w:r>
-              <w:t>ost display</w:t>
-            </w:r>
-          </w:p>
-        </w:tc>
-      </w:tr>
-      <w:tr>
-        <w:tc>
-          <w:tcPr>
-            <w:tcW w:w="5807" w:type="dxa"/>
-          </w:tcPr>
-          <w:p>
-            <w:r>
-              <w:t>Read articles in here.</w:t>
-            </w:r>
-          </w:p>
-        </w:tc>
-        <w:tc>
-          <w:tcPr>
-            <w:tcW w:w="1134" w:type="dxa"/>
-          </w:tcPr>
-          <w:p>
-            <w:r>
-              <w:rPr>
-                <w:rFonts w:hint="eastAsia"/>
-              </w:rPr>
-              <w:t>K</w:t>
-            </w:r>
-          </w:p>
-        </w:tc>
-        <w:tc>
-          <w:tcPr>
-            <w:tcW w:w="2075" w:type="dxa"/>
-          </w:tcPr>
-          <w:p>
-            <w:r>
-              <w:rPr>
-                <w:rFonts w:hint="eastAsia"/>
-              </w:rPr>
-              <w:t>R</w:t>
-            </w:r>
-            <w:r>
-              <w:t>ead display</w:t>
             </w:r>
           </w:p>
         </w:tc>
@@ -2369,7 +2266,6 @@
         <w:rPr>
           <w:rFonts w:hint="eastAsia"/>
         </w:rPr>
-        <w:lastRenderedPageBreak/>
         <w:t>E</w:t>
       </w:r>
       <w:r>
@@ -2441,90 +2337,7 @@
           </w:tcPr>
           <w:p>
             <w:r>
-              <w:t xml:space="preserve">back </w:t>
-            </w:r>
-          </w:p>
-          <w:p>
-            <w:r>
-              <w:t>&lt;-&gt; touch</w:t>
-            </w:r>
-          </w:p>
-        </w:tc>
-        <w:tc>
-          <w:tcPr>
-            <w:tcW w:w="4678" w:type="dxa"/>
-          </w:tcPr>
-          <w:p>
-            <w:r>
-              <w:t>Back activate when touched.</w:t>
-            </w:r>
-          </w:p>
-        </w:tc>
-        <w:tc>
-          <w:tcPr>
-            <w:tcW w:w="2075" w:type="dxa"/>
-          </w:tcPr>
-          <w:p>
-            <w:r>
-              <w:t>Conveys data</w:t>
-            </w:r>
-          </w:p>
-        </w:tc>
-      </w:tr>
-      <w:tr>
-        <w:tc>
-          <w:tcPr>
-            <w:tcW w:w="2263" w:type="dxa"/>
-          </w:tcPr>
-          <w:p>
-            <w:r>
-              <w:t xml:space="preserve">Display mover </w:t>
-            </w:r>
-          </w:p>
-          <w:p>
-            <w:r>
-              <w:t>&lt;-&gt; touch</w:t>
-            </w:r>
-          </w:p>
-        </w:tc>
-        <w:tc>
-          <w:tcPr>
-            <w:tcW w:w="4678" w:type="dxa"/>
-          </w:tcPr>
-          <w:p>
-            <w:r>
-              <w:t>Display moves</w:t>
-            </w:r>
-            <w:r>
-              <w:t xml:space="preserve"> to Post and Read display</w:t>
-            </w:r>
-            <w:r>
-              <w:t xml:space="preserve"> when touched</w:t>
-            </w:r>
-            <w:r>
-              <w:t>.</w:t>
-            </w:r>
-          </w:p>
-        </w:tc>
-        <w:tc>
-          <w:tcPr>
-            <w:tcW w:w="2075" w:type="dxa"/>
-          </w:tcPr>
-          <w:p>
-            <w:r>
-              <w:t>Conveys data</w:t>
-            </w:r>
-          </w:p>
-        </w:tc>
-      </w:tr>
-      <w:tr>
-        <w:tc>
-          <w:tcPr>
-            <w:tcW w:w="2263" w:type="dxa"/>
-          </w:tcPr>
-          <w:p>
-            <w:r>
-              <w:t>Buttons</w:t>
+              <w:t>controller</w:t>
             </w:r>
           </w:p>
           <w:p>
@@ -2762,7 +2575,7 @@
           </w:tcPr>
           <w:p>
             <w:r>
-              <w:t>buttons</w:t>
+              <w:t>display</w:t>
             </w:r>
           </w:p>
         </w:tc>
@@ -2782,7 +2595,25 @@
           </w:tcPr>
           <w:p>
             <w:r>
-              <w:t>Read and post display information</w:t>
+              <w:rPr>
+                <w:rFonts w:hint="eastAsia"/>
+              </w:rPr>
+              <w:t>P</w:t>
+            </w:r>
+            <w:r>
+              <w:t>ost display</w:t>
+            </w:r>
+            <w:r>
+              <w:t xml:space="preserve">, </w:t>
+            </w:r>
+            <w:r>
+              <w:rPr>
+                <w:rFonts w:hint="eastAsia"/>
+              </w:rPr>
+              <w:t>R</w:t>
+            </w:r>
+            <w:r>
+              <w:t>ead display</w:t>
             </w:r>
           </w:p>
         </w:tc>
@@ -2868,6 +2699,7 @@
         <w:rPr>
           <w:rFonts w:hint="eastAsia"/>
         </w:rPr>
+        <w:lastRenderedPageBreak/>
         <w:t>U</w:t>
       </w:r>
       <w:r>
@@ -2956,13 +2788,7 @@
           </w:tcPr>
           <w:p>
             <w:r>
-              <w:rPr>
-                <w:rFonts w:hint="eastAsia"/>
-              </w:rPr>
-              <w:t>B</w:t>
-            </w:r>
-            <w:r>
-              <w:t>ack to previous display</w:t>
+              <w:t>Control overall concepts.</w:t>
             </w:r>
           </w:p>
         </w:tc>
@@ -2985,7 +2811,13 @@
           </w:tcPr>
           <w:p>
             <w:r>
-              <w:t>back</w:t>
+              <w:rPr>
+                <w:rFonts w:hint="eastAsia"/>
+              </w:rPr>
+              <w:t>c</w:t>
+            </w:r>
+            <w:r>
+              <w:t>ontroller</w:t>
             </w:r>
           </w:p>
         </w:tc>
@@ -2997,7 +2829,7 @@
           </w:tcPr>
           <w:p>
             <w:r>
-              <w:t>Touch the display to control</w:t>
+              <w:t>Display the current menu information</w:t>
             </w:r>
           </w:p>
         </w:tc>
@@ -3020,7 +2852,7 @@
           </w:tcPr>
           <w:p>
             <w:r>
-              <w:t>touch</w:t>
+              <w:t>Display</w:t>
             </w:r>
           </w:p>
         </w:tc>
@@ -3061,13 +2893,7 @@
           </w:tcPr>
           <w:p>
             <w:r>
-              <w:rPr>
-                <w:rFonts w:hint="eastAsia"/>
-              </w:rPr>
-              <w:t>P</w:t>
-            </w:r>
-            <w:r>
-              <w:t>ayment info</w:t>
+              <w:t>Database</w:t>
             </w:r>
           </w:p>
         </w:tc>
@@ -3120,7 +2946,7 @@
           </w:tcPr>
           <w:p>
             <w:r>
-              <w:t>Move displayer to selected button</w:t>
+              <w:t>Move display to selected button</w:t>
             </w:r>
           </w:p>
         </w:tc>
@@ -3144,47 +2970,6 @@
           <w:p>
             <w:r>
               <w:t>Display mover</w:t>
-            </w:r>
-          </w:p>
-        </w:tc>
-      </w:tr>
-      <w:tr>
-        <w:trPr>
-          <w:trHeight w:val="705"/>
-        </w:trPr>
-        <w:tc>
-          <w:tcPr>
-            <w:tcW w:w="5807" w:type="dxa"/>
-          </w:tcPr>
-          <w:p>
-            <w:r>
-              <w:t>All user’s payment information button and my payment information button displayed.</w:t>
-            </w:r>
-          </w:p>
-        </w:tc>
-        <w:tc>
-          <w:tcPr>
-            <w:tcW w:w="1134" w:type="dxa"/>
-          </w:tcPr>
-          <w:p>
-            <w:r>
-              <w:t>K</w:t>
-            </w:r>
-          </w:p>
-        </w:tc>
-        <w:tc>
-          <w:tcPr>
-            <w:tcW w:w="2075" w:type="dxa"/>
-          </w:tcPr>
-          <w:p>
-            <w:r>
-              <w:rPr>
-                <w:rFonts w:hint="eastAsia"/>
-              </w:rPr>
-              <w:t>b</w:t>
-            </w:r>
-            <w:r>
-              <w:t>uttons</w:t>
             </w:r>
           </w:p>
         </w:tc>
@@ -3205,7 +2990,13 @@
               <w:t>U</w:t>
             </w:r>
             <w:r>
-              <w:t>ser’s information (administer or employee)</w:t>
+              <w:t>ser’s information</w:t>
+            </w:r>
+            <w:r>
+              <w:t xml:space="preserve"> who using this app</w:t>
+            </w:r>
+            <w:r>
+              <w:t xml:space="preserve"> (administer or employee)</w:t>
             </w:r>
           </w:p>
         </w:tc>
@@ -3229,50 +3020,6 @@
           <w:p>
             <w:r>
               <w:t>User data</w:t>
-            </w:r>
-          </w:p>
-        </w:tc>
-      </w:tr>
-      <w:tr>
-        <w:trPr>
-          <w:trHeight w:val="417"/>
-        </w:trPr>
-        <w:tc>
-          <w:tcPr>
-            <w:tcW w:w="5807" w:type="dxa"/>
-          </w:tcPr>
-          <w:p>
-            <w:r>
-              <w:t>Display the payments.</w:t>
-            </w:r>
-          </w:p>
-        </w:tc>
-        <w:tc>
-          <w:tcPr>
-            <w:tcW w:w="1134" w:type="dxa"/>
-          </w:tcPr>
-          <w:p>
-            <w:r>
-              <w:rPr>
-                <w:rFonts w:hint="eastAsia"/>
-              </w:rPr>
-              <w:t>D</w:t>
-            </w:r>
-          </w:p>
-        </w:tc>
-        <w:tc>
-          <w:tcPr>
-            <w:tcW w:w="2075" w:type="dxa"/>
-          </w:tcPr>
-          <w:p>
-            <w:r>
-              <w:rPr>
-                <w:rFonts w:hint="eastAsia"/>
-              </w:rPr>
-              <w:t>P</w:t>
-            </w:r>
-            <w:r>
-              <w:t>ayment’s display</w:t>
             </w:r>
           </w:p>
         </w:tc>
@@ -3355,12 +3102,15 @@
           </w:tcPr>
           <w:p>
             <w:r>
-              <w:t xml:space="preserve">back </w:t>
-            </w:r>
-          </w:p>
-          <w:p>
-            <w:r>
-              <w:t>&lt;-&gt; touch</w:t>
+              <w:t xml:space="preserve">Display mover </w:t>
+            </w:r>
+          </w:p>
+          <w:p>
+            <w:r>
+              <w:t xml:space="preserve">&lt;-&gt; </w:t>
+            </w:r>
+            <w:r>
+              <w:t>controller</w:t>
             </w:r>
           </w:p>
         </w:tc>
@@ -3370,7 +3120,7 @@
           </w:tcPr>
           <w:p>
             <w:r>
-              <w:t>Back activate when touched.</w:t>
+              <w:t>Display moves to Post and Read display when touched.</w:t>
             </w:r>
           </w:p>
         </w:tc>
@@ -3392,12 +3142,12 @@
           </w:tcPr>
           <w:p>
             <w:r>
-              <w:t xml:space="preserve">Display mover </w:t>
-            </w:r>
-          </w:p>
-          <w:p>
-            <w:r>
-              <w:t>&lt;-&gt; touch</w:t>
+              <w:t>Restriction controller</w:t>
+            </w:r>
+          </w:p>
+          <w:p>
+            <w:r>
+              <w:t>&lt;-&gt; User data</w:t>
             </w:r>
           </w:p>
         </w:tc>
@@ -3407,17 +3157,29 @@
           </w:tcPr>
           <w:p>
             <w:r>
-              <w:t>Display moves to Post and Read display when touched.</w:t>
-            </w:r>
-          </w:p>
-        </w:tc>
-        <w:tc>
-          <w:tcPr>
-            <w:tcW w:w="2075" w:type="dxa"/>
-          </w:tcPr>
-          <w:p>
-            <w:r>
-              <w:t>Conveys data</w:t>
+              <w:rPr>
+                <w:rFonts w:hint="eastAsia"/>
+              </w:rPr>
+              <w:t>R</w:t>
+            </w:r>
+            <w:r>
+              <w:t>estrict based on user data</w:t>
+            </w:r>
+          </w:p>
+        </w:tc>
+        <w:tc>
+          <w:tcPr>
+            <w:tcW w:w="2075" w:type="dxa"/>
+          </w:tcPr>
+          <w:p>
+            <w:r>
+              <w:rPr>
+                <w:rFonts w:hint="eastAsia"/>
+              </w:rPr>
+              <w:t>P</w:t>
+            </w:r>
+            <w:r>
+              <w:t>rovides data</w:t>
             </w:r>
           </w:p>
         </w:tc>
@@ -3429,56 +3191,10 @@
           </w:tcPr>
           <w:p>
             <w:r>
-              <w:t>Restriction controller</w:t>
-            </w:r>
-          </w:p>
-          <w:p>
-            <w:r>
-              <w:t>&lt;-&gt; User data</w:t>
-            </w:r>
-          </w:p>
-        </w:tc>
-        <w:tc>
-          <w:tcPr>
-            <w:tcW w:w="4678" w:type="dxa"/>
-          </w:tcPr>
-          <w:p>
-            <w:r>
-              <w:rPr>
-                <w:rFonts w:hint="eastAsia"/>
-              </w:rPr>
-              <w:t>R</w:t>
-            </w:r>
-            <w:r>
-              <w:t>estrict based on user data</w:t>
-            </w:r>
-          </w:p>
-        </w:tc>
-        <w:tc>
-          <w:tcPr>
-            <w:tcW w:w="2075" w:type="dxa"/>
-          </w:tcPr>
-          <w:p>
-            <w:r>
-              <w:rPr>
-                <w:rFonts w:hint="eastAsia"/>
-              </w:rPr>
-              <w:t>P</w:t>
-            </w:r>
-            <w:r>
-              <w:t>rovides data</w:t>
-            </w:r>
-          </w:p>
-        </w:tc>
-      </w:tr>
-      <w:tr>
-        <w:tc>
-          <w:tcPr>
-            <w:tcW w:w="2263" w:type="dxa"/>
-          </w:tcPr>
-          <w:p>
-            <w:r>
-              <w:t>Payment info&lt;-&gt;Payment’s display</w:t>
+              <w:t>Database</w:t>
+            </w:r>
+            <w:r>
+              <w:t>&lt;-&gt; display</w:t>
             </w:r>
           </w:p>
         </w:tc>
@@ -3587,13 +3303,7 @@
           </w:tcPr>
           <w:p>
             <w:r>
-              <w:rPr>
-                <w:rFonts w:hint="eastAsia"/>
-              </w:rPr>
-              <w:t>P</w:t>
-            </w:r>
-            <w:r>
-              <w:t>ayment info</w:t>
+              <w:t>Database</w:t>
             </w:r>
           </w:p>
         </w:tc>
@@ -3652,6 +3362,52 @@
           <w:p>
             <w:r>
               <w:t>Administer is accepted and employee is rejected</w:t>
+            </w:r>
+            <w:r>
+              <w:t>.</w:t>
+            </w:r>
+          </w:p>
+        </w:tc>
+      </w:tr>
+      <w:tr>
+        <w:tc>
+          <w:tcPr>
+            <w:tcW w:w="1651" w:type="dxa"/>
+          </w:tcPr>
+          <w:p>
+            <w:r>
+              <w:t>User data</w:t>
+            </w:r>
+          </w:p>
+        </w:tc>
+        <w:tc>
+          <w:tcPr>
+            <w:tcW w:w="2172" w:type="dxa"/>
+          </w:tcPr>
+          <w:p>
+            <w:pPr>
+              <w:rPr>
+                <w:rFonts w:hint="eastAsia"/>
+              </w:rPr>
+            </w:pPr>
+            <w:r>
+              <w:rPr>
+                <w:rFonts w:hint="eastAsia"/>
+              </w:rPr>
+              <w:t>c</w:t>
+            </w:r>
+            <w:r>
+              <w:t>riteria</w:t>
+            </w:r>
+          </w:p>
+        </w:tc>
+        <w:tc>
+          <w:tcPr>
+            <w:tcW w:w="5193" w:type="dxa"/>
+          </w:tcPr>
+          <w:p>
+            <w:r>
+              <w:t>User data is criteria that user can access to information</w:t>
             </w:r>
           </w:p>
         </w:tc>
@@ -3751,13 +3507,7 @@
           </w:tcPr>
           <w:p>
             <w:r>
-              <w:rPr>
-                <w:rFonts w:hint="eastAsia"/>
-              </w:rPr>
-              <w:t>B</w:t>
-            </w:r>
-            <w:r>
-              <w:t>ack to previous display</w:t>
+              <w:t>Control overall concepts.</w:t>
             </w:r>
           </w:p>
         </w:tc>
@@ -3780,7 +3530,13 @@
           </w:tcPr>
           <w:p>
             <w:r>
-              <w:t>back</w:t>
+              <w:rPr>
+                <w:rFonts w:hint="eastAsia"/>
+              </w:rPr>
+              <w:t>c</w:t>
+            </w:r>
+            <w:r>
+              <w:t>ontroller</w:t>
             </w:r>
           </w:p>
         </w:tc>
@@ -3792,7 +3548,7 @@
           </w:tcPr>
           <w:p>
             <w:r>
-              <w:t>Touch the display to control</w:t>
+              <w:t>Display the current menu information</w:t>
             </w:r>
           </w:p>
         </w:tc>
@@ -3815,7 +3571,7 @@
           </w:tcPr>
           <w:p>
             <w:r>
-              <w:t>touch</w:t>
+              <w:t>Display</w:t>
             </w:r>
           </w:p>
         </w:tc>
@@ -3826,12 +3582,48 @@
             <w:tcW w:w="5807" w:type="dxa"/>
           </w:tcPr>
           <w:p>
+            <w:r>
+              <w:t>Move display to selected button</w:t>
+            </w:r>
+          </w:p>
+        </w:tc>
+        <w:tc>
+          <w:tcPr>
+            <w:tcW w:w="1134" w:type="dxa"/>
+          </w:tcPr>
+          <w:p>
             <w:pPr>
               <w:rPr>
                 <w:rFonts w:hint="eastAsia"/>
               </w:rPr>
             </w:pPr>
             <w:r>
+              <w:rPr>
+                <w:rFonts w:hint="eastAsia"/>
+              </w:rPr>
+              <w:t>D</w:t>
+            </w:r>
+          </w:p>
+        </w:tc>
+        <w:tc>
+          <w:tcPr>
+            <w:tcW w:w="2075" w:type="dxa"/>
+          </w:tcPr>
+          <w:p>
+            <w:r>
+              <w:t>Display mover</w:t>
+            </w:r>
+          </w:p>
+        </w:tc>
+      </w:tr>
+      <w:tr>
+        <w:tc>
+          <w:tcPr>
+            <w:tcW w:w="5807" w:type="dxa"/>
+          </w:tcPr>
+          <w:p>
+            <w:r>
+              <w:lastRenderedPageBreak/>
               <w:t>Employee’s data is used by only administer</w:t>
             </w:r>
           </w:p>
@@ -3845,6 +3637,91 @@
               <w:rPr>
                 <w:rFonts w:hint="eastAsia"/>
               </w:rPr>
+              <w:t>K</w:t>
+            </w:r>
+          </w:p>
+        </w:tc>
+        <w:tc>
+          <w:tcPr>
+            <w:tcW w:w="2075" w:type="dxa"/>
+          </w:tcPr>
+          <w:p>
+            <w:r>
+              <w:t>User data</w:t>
+            </w:r>
+          </w:p>
+        </w:tc>
+      </w:tr>
+      <w:tr>
+        <w:tc>
+          <w:tcPr>
+            <w:tcW w:w="5807" w:type="dxa"/>
+          </w:tcPr>
+          <w:p>
+            <w:r>
+              <w:t>e</w:t>
+            </w:r>
+            <w:r>
+              <w:t>mployee’s data is registered</w:t>
+            </w:r>
+          </w:p>
+        </w:tc>
+        <w:tc>
+          <w:tcPr>
+            <w:tcW w:w="1134" w:type="dxa"/>
+          </w:tcPr>
+          <w:p>
+            <w:r>
+              <w:rPr>
+                <w:rFonts w:hint="eastAsia"/>
+              </w:rPr>
+              <w:t>K</w:t>
+            </w:r>
+          </w:p>
+        </w:tc>
+        <w:tc>
+          <w:tcPr>
+            <w:tcW w:w="2075" w:type="dxa"/>
+          </w:tcPr>
+          <w:p>
+            <w:r>
+              <w:t>Database</w:t>
+            </w:r>
+          </w:p>
+        </w:tc>
+      </w:tr>
+      <w:tr>
+        <w:tc>
+          <w:tcPr>
+            <w:tcW w:w="5807" w:type="dxa"/>
+          </w:tcPr>
+          <w:p>
+            <w:r>
+              <w:t>Sort</w:t>
+            </w:r>
+            <w:r>
+              <w:t xml:space="preserve"> employee’s information</w:t>
+            </w:r>
+            <w:r>
+              <w:t xml:space="preserve"> </w:t>
+            </w:r>
+            <w:r>
+              <w:t xml:space="preserve">by </w:t>
+            </w:r>
+            <w:r>
+              <w:t>alphabetic order</w:t>
+            </w:r>
+          </w:p>
+        </w:tc>
+        <w:tc>
+          <w:tcPr>
+            <w:tcW w:w="1134" w:type="dxa"/>
+          </w:tcPr>
+          <w:p>
+            <w:r>
+              <w:rPr>
+                <w:rFonts w:hint="eastAsia"/>
+              </w:rPr>
               <w:t>D</w:t>
             </w:r>
           </w:p>
@@ -3854,7 +3731,120 @@
             <w:tcW w:w="2075" w:type="dxa"/>
           </w:tcPr>
           <w:p>
-            <w:proofErr w:type="spellStart"/>
+            <w:r>
+              <w:t>Database management.</w:t>
+            </w:r>
+          </w:p>
+        </w:tc>
+      </w:tr>
+      <w:tr>
+        <w:tc>
+          <w:tcPr>
+            <w:tcW w:w="5807" w:type="dxa"/>
+          </w:tcPr>
+          <w:p>
+            <w:pPr>
+              <w:rPr>
+                <w:rFonts w:hint="eastAsia"/>
+              </w:rPr>
+            </w:pPr>
+            <w:r>
+              <w:t xml:space="preserve">UC-1’s </w:t>
+            </w:r>
+            <w:r>
+              <w:t>require is accepted in this UC.</w:t>
+            </w:r>
+          </w:p>
+        </w:tc>
+        <w:tc>
+          <w:tcPr>
+            <w:tcW w:w="1134" w:type="dxa"/>
+          </w:tcPr>
+          <w:p>
+            <w:pPr>
+              <w:rPr>
+                <w:rFonts w:hint="eastAsia"/>
+              </w:rPr>
+            </w:pPr>
+            <w:r>
+              <w:rPr>
+                <w:rFonts w:hint="eastAsia"/>
+              </w:rPr>
+              <w:t>D</w:t>
+            </w:r>
+          </w:p>
+        </w:tc>
+        <w:tc>
+          <w:tcPr>
+            <w:tcW w:w="2075" w:type="dxa"/>
+          </w:tcPr>
+          <w:p>
+            <w:r>
+              <w:rPr>
+                <w:rFonts w:hint="eastAsia"/>
+              </w:rPr>
+              <w:t>M</w:t>
+            </w:r>
+            <w:r>
+              <w:t>essage</w:t>
+            </w:r>
+            <w:r>
+              <w:t xml:space="preserve"> </w:t>
+            </w:r>
+            <w:r>
+              <w:t>Sender</w:t>
+            </w:r>
+          </w:p>
+        </w:tc>
+      </w:tr>
+    </w:tbl>
+    <w:p/>
+    <w:p>
+      <w:r>
+        <w:rPr>
+          <w:rFonts w:hint="eastAsia"/>
+        </w:rPr>
+        <w:t>E</w:t>
+      </w:r>
+      <w:r>
+        <w:t>xtraction the Associations</w:t>
+      </w:r>
+    </w:p>
+    <w:tbl>
+      <w:tblPr>
+        <w:tblStyle w:val="a3"/>
+        <w:tblW w:w="0" w:type="auto"/>
+        <w:tblLook w:val="04A0" w:firstRow="1" w:lastRow="0" w:firstColumn="1" w:lastColumn="0" w:noHBand="0" w:noVBand="1"/>
+      </w:tblPr>
+      <w:tblGrid>
+        <w:gridCol w:w="2405"/>
+        <w:gridCol w:w="4536"/>
+        <w:gridCol w:w="2075"/>
+      </w:tblGrid>
+      <w:tr>
+        <w:tc>
+          <w:tcPr>
+            <w:tcW w:w="2405" w:type="dxa"/>
+            <w:shd w:val="clear" w:color="auto" w:fill="D9E2F3" w:themeFill="accent1" w:themeFillTint="33"/>
+          </w:tcPr>
+          <w:p>
+            <w:r>
+              <w:rPr>
+                <w:rFonts w:hint="eastAsia"/>
+              </w:rPr>
+              <w:t>C</w:t>
+            </w:r>
+            <w:r>
+              <w:t>oncept pair</w:t>
+            </w:r>
+          </w:p>
+        </w:tc>
+        <w:tc>
+          <w:tcPr>
+            <w:tcW w:w="4536" w:type="dxa"/>
+            <w:shd w:val="clear" w:color="auto" w:fill="D9E2F3" w:themeFill="accent1" w:themeFillTint="33"/>
+          </w:tcPr>
+          <w:p>
             <w:r>
               <w:rPr>
                 <w:rFonts w:hint="eastAsia"/>
@@ -3862,49 +3852,353 @@
               <w:t>A</w:t>
             </w:r>
             <w:r>
-              <w:t>D.use</w:t>
-            </w:r>
-            <w:proofErr w:type="spellEnd"/>
-          </w:p>
-        </w:tc>
-      </w:tr>
+              <w:t>ssociation description</w:t>
+            </w:r>
+          </w:p>
+        </w:tc>
+        <w:tc>
+          <w:tcPr>
+            <w:tcW w:w="2075" w:type="dxa"/>
+            <w:shd w:val="clear" w:color="auto" w:fill="D9E2F3" w:themeFill="accent1" w:themeFillTint="33"/>
+          </w:tcPr>
+          <w:p>
+            <w:r>
+              <w:t>Association Name</w:t>
+            </w:r>
+          </w:p>
+        </w:tc>
+      </w:tr>
+      <w:tr>
+        <w:tc>
+          <w:tcPr>
+            <w:tcW w:w="2405" w:type="dxa"/>
+          </w:tcPr>
+          <w:p>
+            <w:r>
+              <w:t>Controller &lt;-&gt; user data</w:t>
+            </w:r>
+          </w:p>
+        </w:tc>
+        <w:tc>
+          <w:tcPr>
+            <w:tcW w:w="4536" w:type="dxa"/>
+          </w:tcPr>
+          <w:p>
+            <w:r>
+              <w:t>Call employee’s register when administer want that information</w:t>
+            </w:r>
+          </w:p>
+        </w:tc>
+        <w:tc>
+          <w:tcPr>
+            <w:tcW w:w="2075" w:type="dxa"/>
+          </w:tcPr>
+          <w:p>
+            <w:r>
+              <w:t>Conveys data</w:t>
+            </w:r>
+          </w:p>
+        </w:tc>
+      </w:tr>
+      <w:tr>
+        <w:tc>
+          <w:tcPr>
+            <w:tcW w:w="2405" w:type="dxa"/>
+          </w:tcPr>
+          <w:p>
+            <w:pPr>
+              <w:rPr>
+                <w:rFonts w:hint="eastAsia"/>
+              </w:rPr>
+            </w:pPr>
+            <w:r>
+              <w:rPr>
+                <w:rFonts w:hint="eastAsia"/>
+              </w:rPr>
+              <w:t>D</w:t>
+            </w:r>
+            <w:r>
+              <w:t>atabase &lt;-&gt; database management</w:t>
+            </w:r>
+          </w:p>
+        </w:tc>
+        <w:tc>
+          <w:tcPr>
+            <w:tcW w:w="4536" w:type="dxa"/>
+          </w:tcPr>
+          <w:p>
+            <w:r>
+              <w:t>Arrange data in database. New data is arranged efficiently.</w:t>
+            </w:r>
+          </w:p>
+        </w:tc>
+        <w:tc>
+          <w:tcPr>
+            <w:tcW w:w="2075" w:type="dxa"/>
+          </w:tcPr>
+          <w:p>
+            <w:r>
+              <w:rPr>
+                <w:rFonts w:hint="eastAsia"/>
+              </w:rPr>
+              <w:t>M</w:t>
+            </w:r>
+            <w:r>
+              <w:t>anage data</w:t>
+            </w:r>
+          </w:p>
+        </w:tc>
+      </w:tr>
+      <w:tr>
+        <w:tc>
+          <w:tcPr>
+            <w:tcW w:w="2405" w:type="dxa"/>
+          </w:tcPr>
+          <w:p>
+            <w:pPr>
+              <w:rPr>
+                <w:rFonts w:hint="eastAsia"/>
+              </w:rPr>
+            </w:pPr>
+            <w:r>
+              <w:rPr>
+                <w:rFonts w:hint="eastAsia"/>
+              </w:rPr>
+              <w:t>M</w:t>
+            </w:r>
+            <w:r>
+              <w:t>essage</w:t>
+            </w:r>
+            <w:r>
+              <w:t xml:space="preserve"> </w:t>
+            </w:r>
+            <w:r>
+              <w:t>Sender &lt;-&gt;database</w:t>
+            </w:r>
+          </w:p>
+        </w:tc>
+        <w:tc>
+          <w:tcPr>
+            <w:tcW w:w="4536" w:type="dxa"/>
+          </w:tcPr>
+          <w:p>
+            <w:r>
+              <w:t>When new id is registered, administer can accept or reject that id. And message sender send</w:t>
+            </w:r>
+            <w:r>
+              <w:t>s</w:t>
+            </w:r>
+            <w:r>
+              <w:t xml:space="preserve"> this result to ‘new id user’.</w:t>
+            </w:r>
+          </w:p>
+        </w:tc>
+        <w:tc>
+          <w:tcPr>
+            <w:tcW w:w="2075" w:type="dxa"/>
+          </w:tcPr>
+          <w:p>
+            <w:pPr>
+              <w:rPr>
+                <w:rFonts w:hint="eastAsia"/>
+              </w:rPr>
+            </w:pPr>
+            <w:r>
+              <w:t>Conveys data</w:t>
+            </w:r>
+          </w:p>
+        </w:tc>
+      </w:tr>
+    </w:tbl>
+    <w:p/>
+    <w:p>
+      <w:r>
+        <w:rPr>
+          <w:rFonts w:hint="eastAsia"/>
+        </w:rPr>
+        <w:t>E</w:t>
+      </w:r>
+      <w:r>
+        <w:t>xtraction the Attributes</w:t>
+      </w:r>
+    </w:p>
+    <w:tbl>
+      <w:tblPr>
+        <w:tblStyle w:val="a3"/>
+        <w:tblW w:w="0" w:type="auto"/>
+        <w:tblLook w:val="04A0" w:firstRow="1" w:lastRow="0" w:firstColumn="1" w:lastColumn="0" w:noHBand="0" w:noVBand="1"/>
+      </w:tblPr>
+      <w:tblGrid>
+        <w:gridCol w:w="1651"/>
+        <w:gridCol w:w="2172"/>
+        <w:gridCol w:w="5193"/>
+      </w:tblGrid>
+      <w:tr>
+        <w:tc>
+          <w:tcPr>
+            <w:tcW w:w="1651" w:type="dxa"/>
+            <w:shd w:val="clear" w:color="auto" w:fill="D9E2F3" w:themeFill="accent1" w:themeFillTint="33"/>
+          </w:tcPr>
+          <w:p>
+            <w:r>
+              <w:rPr>
+                <w:rFonts w:hint="eastAsia"/>
+              </w:rPr>
+              <w:t>C</w:t>
+            </w:r>
+            <w:r>
+              <w:t>oncept</w:t>
+            </w:r>
+          </w:p>
+        </w:tc>
+        <w:tc>
+          <w:tcPr>
+            <w:tcW w:w="2172" w:type="dxa"/>
+            <w:shd w:val="clear" w:color="auto" w:fill="D9E2F3" w:themeFill="accent1" w:themeFillTint="33"/>
+          </w:tcPr>
+          <w:p>
+            <w:r>
+              <w:rPr>
+                <w:rFonts w:hint="eastAsia"/>
+              </w:rPr>
+              <w:t>A</w:t>
+            </w:r>
+            <w:r>
+              <w:t>ttributes</w:t>
+            </w:r>
+          </w:p>
+        </w:tc>
+        <w:tc>
+          <w:tcPr>
+            <w:tcW w:w="5193" w:type="dxa"/>
+            <w:shd w:val="clear" w:color="auto" w:fill="D9E2F3" w:themeFill="accent1" w:themeFillTint="33"/>
+          </w:tcPr>
+          <w:p>
+            <w:r>
+              <w:t>Attribute Description</w:t>
+            </w:r>
+          </w:p>
+        </w:tc>
+      </w:tr>
+      <w:tr>
+        <w:tc>
+          <w:tcPr>
+            <w:tcW w:w="1651" w:type="dxa"/>
+          </w:tcPr>
+          <w:p>
+            <w:r>
+              <w:t>database</w:t>
+            </w:r>
+          </w:p>
+        </w:tc>
+        <w:tc>
+          <w:tcPr>
+            <w:tcW w:w="2172" w:type="dxa"/>
+          </w:tcPr>
+          <w:p>
+            <w:r>
+              <w:t>Information about employee</w:t>
+            </w:r>
+          </w:p>
+        </w:tc>
+        <w:tc>
+          <w:tcPr>
+            <w:tcW w:w="5193" w:type="dxa"/>
+          </w:tcPr>
+          <w:p>
+            <w:r>
+              <w:t>This information is registered when user edited and registered in first time</w:t>
+            </w:r>
+          </w:p>
+        </w:tc>
+      </w:tr>
+    </w:tbl>
+    <w:p/>
+    <w:p>
+      <w:r>
+        <w:rPr>
+          <w:rFonts w:hint="eastAsia"/>
+        </w:rPr>
+        <w:t>U</w:t>
+      </w:r>
+      <w:r>
+        <w:t xml:space="preserve">C-7: Leave </w:t>
+      </w:r>
+      <w:r>
+        <w:t>management</w:t>
+      </w:r>
+    </w:p>
+    <w:p>
+      <w:r>
+        <w:rPr>
+          <w:rFonts w:hint="eastAsia"/>
+        </w:rPr>
+        <w:t>e</w:t>
+      </w:r>
+      <w:r>
+        <w:t>xtracting the responsibility</w:t>
+      </w:r>
+    </w:p>
+    <w:tbl>
+      <w:tblPr>
+        <w:tblStyle w:val="a3"/>
+        <w:tblW w:w="0" w:type="auto"/>
+        <w:tblLook w:val="04A0" w:firstRow="1" w:lastRow="0" w:firstColumn="1" w:lastColumn="0" w:noHBand="0" w:noVBand="1"/>
+      </w:tblPr>
+      <w:tblGrid>
+        <w:gridCol w:w="5807"/>
+        <w:gridCol w:w="1134"/>
+        <w:gridCol w:w="2075"/>
+      </w:tblGrid>
       <w:tr>
         <w:tc>
           <w:tcPr>
             <w:tcW w:w="5807" w:type="dxa"/>
-          </w:tcPr>
-          <w:p>
-            <w:r>
-              <w:rPr>
-                <w:rFonts w:hint="eastAsia"/>
-              </w:rPr>
-              <w:t>E</w:t>
-            </w:r>
-            <w:r>
-              <w:t>mployee’s data is registered</w:t>
+            <w:shd w:val="clear" w:color="auto" w:fill="D9E2F3" w:themeFill="accent1" w:themeFillTint="33"/>
+          </w:tcPr>
+          <w:p>
+            <w:r>
+              <w:rPr>
+                <w:rFonts w:hint="eastAsia"/>
+              </w:rPr>
+              <w:t>R</w:t>
+            </w:r>
+            <w:r>
+              <w:t>esponsibility Description</w:t>
             </w:r>
           </w:p>
         </w:tc>
         <w:tc>
           <w:tcPr>
             <w:tcW w:w="1134" w:type="dxa"/>
-          </w:tcPr>
-          <w:p>
-            <w:r>
-              <w:rPr>
-                <w:rFonts w:hint="eastAsia"/>
-              </w:rPr>
-              <w:t>W</w:t>
-            </w:r>
-          </w:p>
-        </w:tc>
-        <w:tc>
-          <w:tcPr>
-            <w:tcW w:w="2075" w:type="dxa"/>
-          </w:tcPr>
-          <w:p>
-            <w:r>
-              <w:t>Employee’s reg</w:t>
+            <w:shd w:val="clear" w:color="auto" w:fill="D9E2F3" w:themeFill="accent1" w:themeFillTint="33"/>
+          </w:tcPr>
+          <w:p>
+            <w:r>
+              <w:rPr>
+                <w:rFonts w:hint="eastAsia"/>
+              </w:rPr>
+              <w:t>T</w:t>
+            </w:r>
+            <w:r>
+              <w:t>ype</w:t>
+            </w:r>
+          </w:p>
+        </w:tc>
+        <w:tc>
+          <w:tcPr>
+            <w:tcW w:w="2075" w:type="dxa"/>
+            <w:shd w:val="clear" w:color="auto" w:fill="D9E2F3" w:themeFill="accent1" w:themeFillTint="33"/>
+          </w:tcPr>
+          <w:p>
+            <w:r>
+              <w:rPr>
+                <w:rFonts w:hint="eastAsia"/>
+              </w:rPr>
+              <w:t>C</w:t>
+            </w:r>
+            <w:r>
+              <w:t>oncept Name</w:t>
             </w:r>
           </w:p>
         </w:tc>
@@ -3916,13 +4210,7 @@
           </w:tcPr>
           <w:p>
             <w:r>
-              <w:rPr>
-                <w:rFonts w:hint="eastAsia"/>
-              </w:rPr>
-              <w:t>C</w:t>
-            </w:r>
-            <w:r>
-              <w:t>all user’s information</w:t>
+              <w:t>Control overall concepts.</w:t>
             </w:r>
           </w:p>
         </w:tc>
@@ -3945,7 +4233,291 @@
           </w:tcPr>
           <w:p>
             <w:r>
-              <w:t>Admin-order</w:t>
+              <w:rPr>
+                <w:rFonts w:hint="eastAsia"/>
+              </w:rPr>
+              <w:t>c</w:t>
+            </w:r>
+            <w:r>
+              <w:t>ontroller</w:t>
+            </w:r>
+          </w:p>
+        </w:tc>
+      </w:tr>
+      <w:tr>
+        <w:tc>
+          <w:tcPr>
+            <w:tcW w:w="5807" w:type="dxa"/>
+          </w:tcPr>
+          <w:p>
+            <w:r>
+              <w:t>Display the current menu information</w:t>
+            </w:r>
+          </w:p>
+        </w:tc>
+        <w:tc>
+          <w:tcPr>
+            <w:tcW w:w="1134" w:type="dxa"/>
+          </w:tcPr>
+          <w:p>
+            <w:r>
+              <w:rPr>
+                <w:rFonts w:hint="eastAsia"/>
+              </w:rPr>
+              <w:t>D</w:t>
+            </w:r>
+          </w:p>
+        </w:tc>
+        <w:tc>
+          <w:tcPr>
+            <w:tcW w:w="2075" w:type="dxa"/>
+          </w:tcPr>
+          <w:p>
+            <w:r>
+              <w:t>Display</w:t>
+            </w:r>
+          </w:p>
+        </w:tc>
+      </w:tr>
+      <w:tr>
+        <w:tc>
+          <w:tcPr>
+            <w:tcW w:w="5807" w:type="dxa"/>
+          </w:tcPr>
+          <w:p>
+            <w:r>
+              <w:t>Move display to selected button</w:t>
+            </w:r>
+          </w:p>
+        </w:tc>
+        <w:tc>
+          <w:tcPr>
+            <w:tcW w:w="1134" w:type="dxa"/>
+          </w:tcPr>
+          <w:p>
+            <w:pPr>
+              <w:rPr>
+                <w:rFonts w:hint="eastAsia"/>
+              </w:rPr>
+            </w:pPr>
+            <w:r>
+              <w:rPr>
+                <w:rFonts w:hint="eastAsia"/>
+              </w:rPr>
+              <w:t>D</w:t>
+            </w:r>
+          </w:p>
+        </w:tc>
+        <w:tc>
+          <w:tcPr>
+            <w:tcW w:w="2075" w:type="dxa"/>
+          </w:tcPr>
+          <w:p>
+            <w:r>
+              <w:t>Display mover</w:t>
+            </w:r>
+          </w:p>
+        </w:tc>
+      </w:tr>
+      <w:tr>
+        <w:tc>
+          <w:tcPr>
+            <w:tcW w:w="5807" w:type="dxa"/>
+          </w:tcPr>
+          <w:p>
+            <w:r>
+              <w:t>Schedule use case is used</w:t>
+            </w:r>
+            <w:r>
+              <w:t xml:space="preserve"> for select</w:t>
+            </w:r>
+            <w:r>
+              <w:t>s</w:t>
+            </w:r>
+            <w:r>
+              <w:t xml:space="preserve"> the day</w:t>
+            </w:r>
+            <w:r>
+              <w:t xml:space="preserve"> when user want</w:t>
+            </w:r>
+            <w:r>
+              <w:t>s</w:t>
+            </w:r>
+            <w:r>
+              <w:t xml:space="preserve"> </w:t>
+            </w:r>
+          </w:p>
+        </w:tc>
+        <w:tc>
+          <w:tcPr>
+            <w:tcW w:w="1134" w:type="dxa"/>
+          </w:tcPr>
+          <w:p>
+            <w:r>
+              <w:rPr>
+                <w:rFonts w:hint="eastAsia"/>
+              </w:rPr>
+              <w:t>D</w:t>
+            </w:r>
+            <w:r>
+              <w:t xml:space="preserve"> </w:t>
+            </w:r>
+          </w:p>
+        </w:tc>
+        <w:tc>
+          <w:tcPr>
+            <w:tcW w:w="2075" w:type="dxa"/>
+          </w:tcPr>
+          <w:p>
+            <w:r>
+              <w:t>Calendar</w:t>
+            </w:r>
+          </w:p>
+        </w:tc>
+      </w:tr>
+      <w:tr>
+        <w:tc>
+          <w:tcPr>
+            <w:tcW w:w="5807" w:type="dxa"/>
+          </w:tcPr>
+          <w:p>
+            <w:r>
+              <w:t>Employee’s data is used by only administer</w:t>
+            </w:r>
+          </w:p>
+        </w:tc>
+        <w:tc>
+          <w:tcPr>
+            <w:tcW w:w="1134" w:type="dxa"/>
+          </w:tcPr>
+          <w:p>
+            <w:r>
+              <w:rPr>
+                <w:rFonts w:hint="eastAsia"/>
+              </w:rPr>
+              <w:t>K</w:t>
+            </w:r>
+          </w:p>
+        </w:tc>
+        <w:tc>
+          <w:tcPr>
+            <w:tcW w:w="2075" w:type="dxa"/>
+          </w:tcPr>
+          <w:p>
+            <w:r>
+              <w:t>User data</w:t>
+            </w:r>
+          </w:p>
+        </w:tc>
+      </w:tr>
+      <w:tr>
+        <w:tc>
+          <w:tcPr>
+            <w:tcW w:w="5807" w:type="dxa"/>
+          </w:tcPr>
+          <w:p>
+            <w:r>
+              <w:rPr>
+                <w:rFonts w:hint="eastAsia"/>
+              </w:rPr>
+              <w:t>A</w:t>
+            </w:r>
+            <w:r>
+              <w:t xml:space="preserve">dminister and employee give and take </w:t>
+            </w:r>
+            <w:r>
+              <w:t>message about leave plan.</w:t>
+            </w:r>
+          </w:p>
+        </w:tc>
+        <w:tc>
+          <w:tcPr>
+            <w:tcW w:w="1134" w:type="dxa"/>
+          </w:tcPr>
+          <w:p>
+            <w:r>
+              <w:rPr>
+                <w:rFonts w:hint="eastAsia"/>
+              </w:rPr>
+              <w:t>D</w:t>
+            </w:r>
+          </w:p>
+        </w:tc>
+        <w:tc>
+          <w:tcPr>
+            <w:tcW w:w="2075" w:type="dxa"/>
+          </w:tcPr>
+          <w:p>
+            <w:r>
+              <w:rPr>
+                <w:rFonts w:hint="eastAsia"/>
+              </w:rPr>
+              <w:t>M</w:t>
+            </w:r>
+            <w:r>
+              <w:t>essage Sender</w:t>
+            </w:r>
+          </w:p>
+        </w:tc>
+      </w:tr>
+      <w:tr>
+        <w:tc>
+          <w:tcPr>
+            <w:tcW w:w="5807" w:type="dxa"/>
+          </w:tcPr>
+          <w:p>
+            <w:pPr>
+              <w:rPr>
+                <w:rFonts w:hint="eastAsia"/>
+              </w:rPr>
+            </w:pPr>
+            <w:r>
+              <w:rPr>
+                <w:rFonts w:hint="eastAsia"/>
+              </w:rPr>
+              <w:t>D</w:t>
+            </w:r>
+            <w:r>
+              <w:t>elivered data is storage.</w:t>
+            </w:r>
+          </w:p>
+        </w:tc>
+        <w:tc>
+          <w:tcPr>
+            <w:tcW w:w="1134" w:type="dxa"/>
+          </w:tcPr>
+          <w:p>
+            <w:pPr>
+              <w:rPr>
+                <w:rFonts w:hint="eastAsia"/>
+              </w:rPr>
+            </w:pPr>
+            <w:r>
+              <w:rPr>
+                <w:rFonts w:hint="eastAsia"/>
+              </w:rPr>
+              <w:t>K</w:t>
+            </w:r>
+          </w:p>
+        </w:tc>
+        <w:tc>
+          <w:tcPr>
+            <w:tcW w:w="2075" w:type="dxa"/>
+          </w:tcPr>
+          <w:p>
+            <w:pPr>
+              <w:rPr>
+                <w:rFonts w:hint="eastAsia"/>
+              </w:rPr>
+            </w:pPr>
+            <w:r>
+              <w:rPr>
+                <w:rFonts w:hint="eastAsia"/>
+              </w:rPr>
+              <w:t>d</w:t>
+            </w:r>
+            <w:r>
+              <w:t>atabase</w:t>
             </w:r>
           </w:p>
         </w:tc>
@@ -3985,6 +4557,7 @@
               <w:rPr>
                 <w:rFonts w:hint="eastAsia"/>
               </w:rPr>
+              <w:lastRenderedPageBreak/>
               <w:t>C</w:t>
             </w:r>
             <w:r>
@@ -4028,12 +4601,15 @@
           </w:tcPr>
           <w:p>
             <w:r>
-              <w:t xml:space="preserve">back </w:t>
-            </w:r>
-          </w:p>
-          <w:p>
-            <w:r>
-              <w:t>&lt;-&gt; touch</w:t>
+              <w:t xml:space="preserve">Display mover </w:t>
+            </w:r>
+          </w:p>
+          <w:p>
+            <w:r>
+              <w:t>&lt;-&gt;</w:t>
+            </w:r>
+            <w:r>
+              <w:t xml:space="preserve"> controller</w:t>
             </w:r>
           </w:p>
         </w:tc>
@@ -4043,7 +4619,7 @@
           </w:tcPr>
           <w:p>
             <w:r>
-              <w:t>Back activate when touched.</w:t>
+              <w:t>Display moves to Post and Read display when touched.</w:t>
             </w:r>
           </w:p>
         </w:tc>
@@ -4065,12 +4641,13 @@
           </w:tcPr>
           <w:p>
             <w:r>
-              <w:t xml:space="preserve">Display mover </w:t>
-            </w:r>
-          </w:p>
-          <w:p>
-            <w:r>
-              <w:t>&lt;-&gt; touch</w:t>
+              <w:t>User data</w:t>
+            </w:r>
+            <w:r>
+              <w:t>&lt;-&gt;</w:t>
+            </w:r>
+            <w:r>
+              <w:t>Controller</w:t>
             </w:r>
           </w:p>
         </w:tc>
@@ -4080,56 +4657,37 @@
           </w:tcPr>
           <w:p>
             <w:r>
-              <w:t>Display moves to Post and Read display when touched.</w:t>
-            </w:r>
-          </w:p>
-        </w:tc>
-        <w:tc>
-          <w:tcPr>
-            <w:tcW w:w="2075" w:type="dxa"/>
-          </w:tcPr>
-          <w:p>
-            <w:r>
-              <w:t>Conveys data</w:t>
-            </w:r>
-          </w:p>
-        </w:tc>
-      </w:tr>
-      <w:tr>
-        <w:tc>
-          <w:tcPr>
-            <w:tcW w:w="2263" w:type="dxa"/>
-          </w:tcPr>
-          <w:p>
-            <w:r>
-              <w:rPr>
-                <w:rFonts w:hint="eastAsia"/>
-              </w:rPr>
-              <w:lastRenderedPageBreak/>
-              <w:t>E</w:t>
-            </w:r>
-            <w:r>
-              <w:t>mployee’s reg &lt;-&gt; Admin-order</w:t>
-            </w:r>
-          </w:p>
-        </w:tc>
-        <w:tc>
-          <w:tcPr>
-            <w:tcW w:w="4678" w:type="dxa"/>
-          </w:tcPr>
-          <w:p>
-            <w:r>
-              <w:t>Call employee’s register when administer want that information</w:t>
-            </w:r>
-          </w:p>
-        </w:tc>
-        <w:tc>
-          <w:tcPr>
-            <w:tcW w:w="2075" w:type="dxa"/>
-          </w:tcPr>
-          <w:p>
-            <w:r>
-              <w:t>Conveys data</w:t>
+              <w:rPr>
+                <w:rFonts w:hint="eastAsia"/>
+              </w:rPr>
+              <w:t>C</w:t>
+            </w:r>
+            <w:r>
+              <w:t xml:space="preserve">an accept or reject when user is </w:t>
+            </w:r>
+            <w:proofErr w:type="gramStart"/>
+            <w:r>
+              <w:t>administer</w:t>
+            </w:r>
+            <w:proofErr w:type="gramEnd"/>
+            <w:r>
+              <w:t>. Employee can only request.</w:t>
+            </w:r>
+          </w:p>
+        </w:tc>
+        <w:tc>
+          <w:tcPr>
+            <w:tcW w:w="2075" w:type="dxa"/>
+          </w:tcPr>
+          <w:p>
+            <w:r>
+              <w:rPr>
+                <w:rFonts w:hint="eastAsia"/>
+              </w:rPr>
+              <w:t>C</w:t>
+            </w:r>
+            <w:r>
+              <w:t>onveys data</w:t>
             </w:r>
           </w:p>
         </w:tc>
@@ -4212,13 +4770,7 @@
           </w:tcPr>
           <w:p>
             <w:r>
-              <w:rPr>
-                <w:rFonts w:hint="eastAsia"/>
-              </w:rPr>
-              <w:t>E</w:t>
-            </w:r>
-            <w:r>
-              <w:t>mployee’s reg</w:t>
+              <w:t>Calendar</w:t>
             </w:r>
           </w:p>
         </w:tc>
@@ -4228,7 +4780,13 @@
           </w:tcPr>
           <w:p>
             <w:r>
-              <w:t>Information about employee</w:t>
+              <w:rPr>
+                <w:rFonts w:hint="eastAsia"/>
+              </w:rPr>
+              <w:t>C</w:t>
+            </w:r>
+            <w:r>
+              <w:t>ompany’s schedule</w:t>
             </w:r>
           </w:p>
         </w:tc>
@@ -4237,53 +4795,19 @@
             <w:tcW w:w="5193" w:type="dxa"/>
           </w:tcPr>
           <w:p>
-            <w:pPr>
-              <w:rPr>
-                <w:rFonts w:hint="eastAsia"/>
-              </w:rPr>
-            </w:pPr>
-            <w:r>
-              <w:t>This information is registered when user edited and registered in first time</w:t>
-            </w:r>
-          </w:p>
-        </w:tc>
-      </w:tr>
-      <w:tr>
-        <w:tc>
-          <w:tcPr>
-            <w:tcW w:w="1651" w:type="dxa"/>
-          </w:tcPr>
-          <w:p>
-            <w:r>
-              <w:rPr>
-                <w:rFonts w:hint="eastAsia"/>
-              </w:rPr>
-              <w:t xml:space="preserve"> </w:t>
+            <w:r>
+              <w:t>Company’s schedule</w:t>
+            </w:r>
+            <w:r>
+              <w:t xml:space="preserve"> is considered. When company’s essential day, employee </w:t>
             </w:r>
             <w:proofErr w:type="spellStart"/>
             <w:r>
-              <w:t>AD.use</w:t>
+              <w:t>can not</w:t>
             </w:r>
             <w:proofErr w:type="spellEnd"/>
-          </w:p>
-        </w:tc>
-        <w:tc>
-          <w:tcPr>
-            <w:tcW w:w="2172" w:type="dxa"/>
-          </w:tcPr>
-          <w:p>
-            <w:r>
-              <w:t>Only confirmed by admin</w:t>
-            </w:r>
-          </w:p>
-        </w:tc>
-        <w:tc>
-          <w:tcPr>
-            <w:tcW w:w="5193" w:type="dxa"/>
-          </w:tcPr>
-          <w:p>
-            <w:r>
-              <w:t>Only allowed by admin.</w:t>
+            <w:r>
+              <w:t xml:space="preserve"> request leave plan.</w:t>
             </w:r>
           </w:p>
         </w:tc>
@@ -4298,19 +4822,13 @@
         <w:t>U</w:t>
       </w:r>
       <w:r>
-        <w:t>C-7</w:t>
-      </w:r>
-      <w:r>
-        <w:t>,8</w:t>
-      </w:r>
-      <w:r>
-        <w:t xml:space="preserve">: Leave </w:t>
-      </w:r>
-      <w:r>
-        <w:t>management&amp; Retire/Absence managemen</w:t>
-      </w:r>
-      <w:r>
-        <w:t>t</w:t>
+        <w:t>C-</w:t>
+      </w:r>
+      <w:r>
+        <w:t>8</w:t>
+      </w:r>
+      <w:r>
+        <w:t>: Retirement/Absence</w:t>
       </w:r>
     </w:p>
     <w:p>
@@ -4395,13 +4913,7 @@
           </w:tcPr>
           <w:p>
             <w:r>
-              <w:rPr>
-                <w:rFonts w:hint="eastAsia"/>
-              </w:rPr>
-              <w:t>B</w:t>
-            </w:r>
-            <w:r>
-              <w:t>ack to previous display</w:t>
+              <w:t>Control overall concepts.</w:t>
             </w:r>
           </w:p>
         </w:tc>
@@ -4424,7 +4936,13 @@
           </w:tcPr>
           <w:p>
             <w:r>
-              <w:t>back</w:t>
+              <w:rPr>
+                <w:rFonts w:hint="eastAsia"/>
+              </w:rPr>
+              <w:t>c</w:t>
+            </w:r>
+            <w:r>
+              <w:t>ontroller</w:t>
             </w:r>
           </w:p>
         </w:tc>
@@ -4436,7 +4954,7 @@
           </w:tcPr>
           <w:p>
             <w:r>
-              <w:t>Touch the display to control</w:t>
+              <w:t>Display the current menu information</w:t>
             </w:r>
           </w:p>
         </w:tc>
@@ -4459,7 +4977,7 @@
           </w:tcPr>
           <w:p>
             <w:r>
-              <w:t>touch</w:t>
+              <w:t>Display</w:t>
             </w:r>
           </w:p>
         </w:tc>
@@ -4471,7 +4989,7 @@
           </w:tcPr>
           <w:p>
             <w:r>
-              <w:t xml:space="preserve">Schedule use case is used when user want </w:t>
+              <w:t>Move display to selected button</w:t>
             </w:r>
           </w:p>
         </w:tc>
@@ -4480,12 +4998,52 @@
             <w:tcW w:w="1134" w:type="dxa"/>
           </w:tcPr>
           <w:p>
+            <w:pPr>
+              <w:rPr>
+                <w:rFonts w:hint="eastAsia"/>
+              </w:rPr>
+            </w:pPr>
             <w:r>
               <w:rPr>
                 <w:rFonts w:hint="eastAsia"/>
               </w:rPr>
               <w:t>D</w:t>
             </w:r>
+          </w:p>
+        </w:tc>
+        <w:tc>
+          <w:tcPr>
+            <w:tcW w:w="2075" w:type="dxa"/>
+          </w:tcPr>
+          <w:p>
+            <w:r>
+              <w:t>Display mover</w:t>
+            </w:r>
+          </w:p>
+        </w:tc>
+      </w:tr>
+      <w:tr>
+        <w:tc>
+          <w:tcPr>
+            <w:tcW w:w="5807" w:type="dxa"/>
+          </w:tcPr>
+          <w:p>
+            <w:r>
+              <w:t xml:space="preserve">Schedule use case is used for selects the day when user wants </w:t>
+            </w:r>
+          </w:p>
+        </w:tc>
+        <w:tc>
+          <w:tcPr>
+            <w:tcW w:w="1134" w:type="dxa"/>
+          </w:tcPr>
+          <w:p>
+            <w:r>
+              <w:rPr>
+                <w:rFonts w:hint="eastAsia"/>
+              </w:rPr>
+              <w:t>D</w:t>
+            </w:r>
             <w:r>
               <w:t xml:space="preserve"> </w:t>
             </w:r>
@@ -4497,13 +5055,7 @@
           </w:tcPr>
           <w:p>
             <w:r>
-              <w:rPr>
-                <w:rFonts w:hint="eastAsia"/>
-              </w:rPr>
-              <w:t>S</w:t>
-            </w:r>
-            <w:r>
-              <w:t>chedule use</w:t>
+              <w:t>Calendar</w:t>
             </w:r>
           </w:p>
         </w:tc>
@@ -4515,7 +5067,7 @@
           </w:tcPr>
           <w:p>
             <w:r>
-              <w:t>Can write your story</w:t>
+              <w:t>Employee’s data is used by only administer</w:t>
             </w:r>
           </w:p>
         </w:tc>
@@ -4528,6 +5080,50 @@
               <w:rPr>
                 <w:rFonts w:hint="eastAsia"/>
               </w:rPr>
+              <w:t>K</w:t>
+            </w:r>
+          </w:p>
+        </w:tc>
+        <w:tc>
+          <w:tcPr>
+            <w:tcW w:w="2075" w:type="dxa"/>
+          </w:tcPr>
+          <w:p>
+            <w:r>
+              <w:t>User data</w:t>
+            </w:r>
+          </w:p>
+        </w:tc>
+      </w:tr>
+      <w:tr>
+        <w:tc>
+          <w:tcPr>
+            <w:tcW w:w="5807" w:type="dxa"/>
+          </w:tcPr>
+          <w:p>
+            <w:r>
+              <w:rPr>
+                <w:rFonts w:hint="eastAsia"/>
+              </w:rPr>
+              <w:t>A</w:t>
+            </w:r>
+            <w:r>
+              <w:t xml:space="preserve">dminister and employee give and take message </w:t>
+            </w:r>
+            <w:r>
+              <w:t>each other.</w:t>
+            </w:r>
+          </w:p>
+        </w:tc>
+        <w:tc>
+          <w:tcPr>
+            <w:tcW w:w="1134" w:type="dxa"/>
+          </w:tcPr>
+          <w:p>
+            <w:r>
+              <w:rPr>
+                <w:rFonts w:hint="eastAsia"/>
+              </w:rPr>
               <w:t>D</w:t>
             </w:r>
           </w:p>
@@ -4541,28 +5137,39 @@
               <w:rPr>
                 <w:rFonts w:hint="eastAsia"/>
               </w:rPr>
+              <w:t>M</w:t>
+            </w:r>
+            <w:r>
+              <w:t>essage Sender</w:t>
+            </w:r>
+          </w:p>
+        </w:tc>
+      </w:tr>
+      <w:tr>
+        <w:tc>
+          <w:tcPr>
+            <w:tcW w:w="5807" w:type="dxa"/>
+          </w:tcPr>
+          <w:p>
+            <w:pPr>
+              <w:rPr>
+                <w:rFonts w:hint="eastAsia"/>
+              </w:rPr>
+            </w:pPr>
+            <w:r>
+              <w:rPr>
+                <w:rFonts w:hint="eastAsia"/>
+              </w:rPr>
               <w:t>D</w:t>
             </w:r>
             <w:r>
-              <w:t>o</w:t>
-            </w:r>
-          </w:p>
-        </w:tc>
-      </w:tr>
-      <w:tr>
-        <w:tc>
-          <w:tcPr>
-            <w:tcW w:w="5807" w:type="dxa"/>
-          </w:tcPr>
-          <w:p>
-            <w:r>
-              <w:rPr>
-                <w:rFonts w:hint="eastAsia"/>
-              </w:rPr>
-              <w:t>A</w:t>
-            </w:r>
-            <w:r>
-              <w:t>ccept confirm</w:t>
+              <w:t xml:space="preserve">elivered </w:t>
+            </w:r>
+            <w:r>
+              <w:t xml:space="preserve">messages are </w:t>
+            </w:r>
+            <w:r>
+              <w:t>saved.</w:t>
             </w:r>
           </w:p>
         </w:tc>
@@ -4571,21 +5178,37 @@
             <w:tcW w:w="1134" w:type="dxa"/>
           </w:tcPr>
           <w:p>
-            <w:r>
-              <w:rPr>
-                <w:rFonts w:hint="eastAsia"/>
-              </w:rPr>
-              <w:t>D</w:t>
-            </w:r>
-          </w:p>
-        </w:tc>
-        <w:tc>
-          <w:tcPr>
-            <w:tcW w:w="2075" w:type="dxa"/>
-          </w:tcPr>
-          <w:p>
-            <w:r>
-              <w:t>Confirm</w:t>
+            <w:pPr>
+              <w:rPr>
+                <w:rFonts w:hint="eastAsia"/>
+              </w:rPr>
+            </w:pPr>
+            <w:r>
+              <w:rPr>
+                <w:rFonts w:hint="eastAsia"/>
+              </w:rPr>
+              <w:t>K</w:t>
+            </w:r>
+          </w:p>
+        </w:tc>
+        <w:tc>
+          <w:tcPr>
+            <w:tcW w:w="2075" w:type="dxa"/>
+          </w:tcPr>
+          <w:p>
+            <w:pPr>
+              <w:rPr>
+                <w:rFonts w:hint="eastAsia"/>
+              </w:rPr>
+            </w:pPr>
+            <w:r>
+              <w:rPr>
+                <w:rFonts w:hint="eastAsia"/>
+              </w:rPr>
+              <w:t>d</w:t>
+            </w:r>
+            <w:r>
+              <w:t>atabase</w:t>
             </w:r>
           </w:p>
         </w:tc>
@@ -4668,12 +5291,12 @@
           </w:tcPr>
           <w:p>
             <w:r>
-              <w:t xml:space="preserve">back </w:t>
-            </w:r>
-          </w:p>
-          <w:p>
-            <w:r>
-              <w:t>&lt;-&gt; touch</w:t>
+              <w:t xml:space="preserve">Display mover </w:t>
+            </w:r>
+          </w:p>
+          <w:p>
+            <w:r>
+              <w:t>&lt;-&gt; controller</w:t>
             </w:r>
           </w:p>
         </w:tc>
@@ -4683,7 +5306,7 @@
           </w:tcPr>
           <w:p>
             <w:r>
-              <w:t>Back activate when touched.</w:t>
+              <w:t>Display moves to Post and Read display when touched.</w:t>
             </w:r>
           </w:p>
         </w:tc>
@@ -4705,12 +5328,7 @@
           </w:tcPr>
           <w:p>
             <w:r>
-              <w:t xml:space="preserve">Display mover </w:t>
-            </w:r>
-          </w:p>
-          <w:p>
-            <w:r>
-              <w:t>&lt;-&gt; touch</w:t>
+              <w:t>User data&lt;-&gt;Controller</w:t>
             </w:r>
           </w:p>
         </w:tc>
@@ -4720,45 +5338,21 @@
           </w:tcPr>
           <w:p>
             <w:r>
-              <w:t>Display moves to Post and Read display when touched.</w:t>
-            </w:r>
-          </w:p>
-        </w:tc>
-        <w:tc>
-          <w:tcPr>
-            <w:tcW w:w="2075" w:type="dxa"/>
-          </w:tcPr>
-          <w:p>
-            <w:r>
-              <w:t>Conveys data</w:t>
-            </w:r>
-          </w:p>
-        </w:tc>
-      </w:tr>
-      <w:tr>
-        <w:tc>
-          <w:tcPr>
-            <w:tcW w:w="2263" w:type="dxa"/>
-          </w:tcPr>
-          <w:p>
-            <w:r>
-              <w:rPr>
-                <w:rFonts w:hint="eastAsia"/>
-              </w:rPr>
-              <w:t>D</w:t>
-            </w:r>
-            <w:r>
-              <w:t>o&lt;-&gt;Schedule use</w:t>
-            </w:r>
-          </w:p>
-        </w:tc>
-        <w:tc>
-          <w:tcPr>
-            <w:tcW w:w="4678" w:type="dxa"/>
-          </w:tcPr>
-          <w:p>
-            <w:r>
-              <w:t>Can register day when you want</w:t>
+              <w:rPr>
+                <w:rFonts w:hint="eastAsia"/>
+              </w:rPr>
+              <w:t>C</w:t>
+            </w:r>
+            <w:r>
+              <w:t xml:space="preserve">an accept or reject when user is </w:t>
+            </w:r>
+            <w:proofErr w:type="gramStart"/>
+            <w:r>
+              <w:t>administer</w:t>
+            </w:r>
+            <w:proofErr w:type="gramEnd"/>
+            <w:r>
+              <w:t>. Employee can only request.</w:t>
             </w:r>
           </w:p>
         </w:tc>
@@ -4857,29 +5451,23 @@
           </w:tcPr>
           <w:p>
             <w:r>
+              <w:t>Calendar</w:t>
+            </w:r>
+          </w:p>
+        </w:tc>
+        <w:tc>
+          <w:tcPr>
+            <w:tcW w:w="2172" w:type="dxa"/>
+          </w:tcPr>
+          <w:p>
+            <w:r>
               <w:rPr>
                 <w:rFonts w:hint="eastAsia"/>
               </w:rPr>
               <w:t>C</w:t>
             </w:r>
             <w:r>
-              <w:t>onfirm</w:t>
-            </w:r>
-          </w:p>
-        </w:tc>
-        <w:tc>
-          <w:tcPr>
-            <w:tcW w:w="2172" w:type="dxa"/>
-          </w:tcPr>
-          <w:p>
-            <w:r>
-              <w:rPr>
-                <w:rFonts w:hint="eastAsia"/>
-              </w:rPr>
-              <w:t>E</w:t>
-            </w:r>
-            <w:r>
-              <w:t>mployee’s want’s</w:t>
+              <w:t>ompany’s schedule</w:t>
             </w:r>
           </w:p>
         </w:tc>
@@ -4888,52 +5476,13 @@
             <w:tcW w:w="5193" w:type="dxa"/>
           </w:tcPr>
           <w:p>
-            <w:r>
-              <w:t>Administer confirm what employee’s want. What massages employees are delivered.</w:t>
-            </w:r>
-          </w:p>
-        </w:tc>
-      </w:tr>
-      <w:tr>
-        <w:tc>
-          <w:tcPr>
-            <w:tcW w:w="1651" w:type="dxa"/>
-          </w:tcPr>
-          <w:p>
-            <w:r>
-              <w:rPr>
-                <w:rFonts w:hint="eastAsia"/>
-              </w:rPr>
-              <w:t>S</w:t>
-            </w:r>
-            <w:r>
-              <w:t>chedule use</w:t>
-            </w:r>
-          </w:p>
-        </w:tc>
-        <w:tc>
-          <w:tcPr>
-            <w:tcW w:w="2172" w:type="dxa"/>
-          </w:tcPr>
-          <w:p>
-            <w:r>
-              <w:rPr>
-                <w:rFonts w:hint="eastAsia"/>
-              </w:rPr>
-              <w:t>C</w:t>
-            </w:r>
-            <w:r>
-              <w:t>ompany’s schedule</w:t>
-            </w:r>
-          </w:p>
-        </w:tc>
-        <w:tc>
-          <w:tcPr>
-            <w:tcW w:w="5193" w:type="dxa"/>
-          </w:tcPr>
-          <w:p>
-            <w:r>
-              <w:t>Company’s schedule is used when user want</w:t>
+            <w:proofErr w:type="gramStart"/>
+            <w:r>
+              <w:t>Employee</w:t>
+            </w:r>
+            <w:proofErr w:type="gramEnd"/>
+            <w:r>
+              <w:t xml:space="preserve"> select day on calendar. </w:t>
             </w:r>
           </w:p>
         </w:tc>
@@ -4941,11 +5490,17 @@
     </w:tbl>
     <w:p/>
     <w:p>
-      <w:r>
+      <w:pPr>
         <w:rPr>
           <w:rFonts w:hint="eastAsia"/>
         </w:rPr>
-        <w:lastRenderedPageBreak/>
+      </w:pPr>
+    </w:p>
+    <w:p>
+      <w:r>
+        <w:rPr>
+          <w:rFonts w:hint="eastAsia"/>
+        </w:rPr>
         <w:t>U</w:t>
       </w:r>
       <w:r>
@@ -5034,13 +5589,7 @@
           </w:tcPr>
           <w:p>
             <w:r>
-              <w:rPr>
-                <w:rFonts w:hint="eastAsia"/>
-              </w:rPr>
-              <w:t>B</w:t>
-            </w:r>
-            <w:r>
-              <w:t>ack to previous display</w:t>
+              <w:t>Control overall concepts.</w:t>
             </w:r>
           </w:p>
         </w:tc>
@@ -5063,7 +5612,13 @@
           </w:tcPr>
           <w:p>
             <w:r>
-              <w:t>back</w:t>
+              <w:rPr>
+                <w:rFonts w:hint="eastAsia"/>
+              </w:rPr>
+              <w:t>c</w:t>
+            </w:r>
+            <w:r>
+              <w:t>ontroller</w:t>
             </w:r>
           </w:p>
         </w:tc>
@@ -5075,7 +5630,7 @@
           </w:tcPr>
           <w:p>
             <w:r>
-              <w:t>Touch the display to control</w:t>
+              <w:t>Display the current menu information</w:t>
             </w:r>
           </w:p>
         </w:tc>
@@ -5098,7 +5653,7 @@
           </w:tcPr>
           <w:p>
             <w:r>
-              <w:t>touch</w:t>
+              <w:t>Display</w:t>
             </w:r>
           </w:p>
         </w:tc>
@@ -5109,13 +5664,8 @@
             <w:tcW w:w="5807" w:type="dxa"/>
           </w:tcPr>
           <w:p>
-            <w:proofErr w:type="spellStart"/>
-            <w:r>
-              <w:t>Time_line</w:t>
-            </w:r>
-            <w:proofErr w:type="spellEnd"/>
-            <w:r>
-              <w:t xml:space="preserve"> system about company</w:t>
+            <w:r>
+              <w:t>Move display to selected button</w:t>
             </w:r>
           </w:p>
         </w:tc>
@@ -5124,6 +5674,44 @@
             <w:tcW w:w="1134" w:type="dxa"/>
           </w:tcPr>
           <w:p>
+            <w:r>
+              <w:rPr>
+                <w:rFonts w:hint="eastAsia"/>
+              </w:rPr>
+              <w:t>D</w:t>
+            </w:r>
+          </w:p>
+        </w:tc>
+        <w:tc>
+          <w:tcPr>
+            <w:tcW w:w="2075" w:type="dxa"/>
+          </w:tcPr>
+          <w:p>
+            <w:r>
+              <w:t>Display mover</w:t>
+            </w:r>
+          </w:p>
+        </w:tc>
+      </w:tr>
+      <w:tr>
+        <w:tc>
+          <w:tcPr>
+            <w:tcW w:w="5807" w:type="dxa"/>
+          </w:tcPr>
+          <w:p>
+            <w:r>
+              <w:t>Have display information.</w:t>
+            </w:r>
+            <w:r>
+              <w:t xml:space="preserve"> </w:t>
+            </w:r>
+          </w:p>
+        </w:tc>
+        <w:tc>
+          <w:tcPr>
+            <w:tcW w:w="1134" w:type="dxa"/>
+          </w:tcPr>
+          <w:p>
             <w:pPr>
               <w:rPr>
                 <w:rFonts w:hint="eastAsia"/>
@@ -5135,21 +5723,18 @@
               </w:rPr>
               <w:t>D</w:t>
             </w:r>
-          </w:p>
-        </w:tc>
-        <w:tc>
-          <w:tcPr>
-            <w:tcW w:w="2075" w:type="dxa"/>
-          </w:tcPr>
-          <w:p>
-            <w:r>
-              <w:rPr>
-                <w:rFonts w:hint="eastAsia"/>
-              </w:rPr>
-              <w:t>S</w:t>
-            </w:r>
-            <w:r>
-              <w:t>chedule is okey</w:t>
+            <w:r>
+              <w:t xml:space="preserve"> </w:t>
+            </w:r>
+          </w:p>
+        </w:tc>
+        <w:tc>
+          <w:tcPr>
+            <w:tcW w:w="2075" w:type="dxa"/>
+          </w:tcPr>
+          <w:p>
+            <w:r>
+              <w:t>Calendar</w:t>
             </w:r>
           </w:p>
         </w:tc>
@@ -5232,12 +5817,15 @@
           </w:tcPr>
           <w:p>
             <w:r>
-              <w:t xml:space="preserve">back </w:t>
-            </w:r>
-          </w:p>
-          <w:p>
-            <w:r>
-              <w:t>&lt;-&gt; touch</w:t>
+              <w:t xml:space="preserve">Display </w:t>
+            </w:r>
+          </w:p>
+          <w:p>
+            <w:r>
+              <w:t xml:space="preserve">&lt;-&gt; </w:t>
+            </w:r>
+            <w:r>
+              <w:t>calendar</w:t>
             </w:r>
           </w:p>
         </w:tc>
@@ -5247,7 +5835,7 @@
           </w:tcPr>
           <w:p>
             <w:r>
-              <w:t>Back activate when touched.</w:t>
+              <w:t>Displayed by calendar’s information.</w:t>
             </w:r>
           </w:p>
         </w:tc>
@@ -5262,162 +5850,14 @@
           </w:p>
         </w:tc>
       </w:tr>
-      <w:tr>
-        <w:tc>
-          <w:tcPr>
-            <w:tcW w:w="2263" w:type="dxa"/>
-          </w:tcPr>
-          <w:p>
-            <w:r>
-              <w:t xml:space="preserve">Display mover </w:t>
-            </w:r>
-          </w:p>
-          <w:p>
-            <w:r>
-              <w:t>&lt;-&gt; touch</w:t>
-            </w:r>
-          </w:p>
-        </w:tc>
-        <w:tc>
-          <w:tcPr>
-            <w:tcW w:w="4678" w:type="dxa"/>
-          </w:tcPr>
-          <w:p>
-            <w:r>
-              <w:t>Display moves to Post and Read display when touched.</w:t>
-            </w:r>
-          </w:p>
-        </w:tc>
-        <w:tc>
-          <w:tcPr>
-            <w:tcW w:w="2075" w:type="dxa"/>
-          </w:tcPr>
-          <w:p>
-            <w:r>
-              <w:t>Conveys data</w:t>
-            </w:r>
-          </w:p>
-        </w:tc>
-      </w:tr>
     </w:tbl>
-    <w:p/>
     <w:p>
-      <w:r>
+      <w:pPr>
         <w:rPr>
           <w:rFonts w:hint="eastAsia"/>
         </w:rPr>
-        <w:t>E</w:t>
-      </w:r>
-      <w:r>
-        <w:t>xtraction the Attributes</w:t>
-      </w:r>
+      </w:pPr>
     </w:p>
-    <w:tbl>
-      <w:tblPr>
-        <w:tblStyle w:val="a3"/>
-        <w:tblW w:w="0" w:type="auto"/>
-        <w:tblLook w:val="04A0" w:firstRow="1" w:lastRow="0" w:firstColumn="1" w:lastColumn="0" w:noHBand="0" w:noVBand="1"/>
-      </w:tblPr>
-      <w:tblGrid>
-        <w:gridCol w:w="1651"/>
-        <w:gridCol w:w="2172"/>
-        <w:gridCol w:w="5193"/>
-      </w:tblGrid>
-      <w:tr>
-        <w:tc>
-          <w:tcPr>
-            <w:tcW w:w="1651" w:type="dxa"/>
-            <w:shd w:val="clear" w:color="auto" w:fill="D9E2F3" w:themeFill="accent1" w:themeFillTint="33"/>
-          </w:tcPr>
-          <w:p>
-            <w:r>
-              <w:rPr>
-                <w:rFonts w:hint="eastAsia"/>
-              </w:rPr>
-              <w:t>C</w:t>
-            </w:r>
-            <w:r>
-              <w:t>oncept</w:t>
-            </w:r>
-          </w:p>
-        </w:tc>
-        <w:tc>
-          <w:tcPr>
-            <w:tcW w:w="2172" w:type="dxa"/>
-            <w:shd w:val="clear" w:color="auto" w:fill="D9E2F3" w:themeFill="accent1" w:themeFillTint="33"/>
-          </w:tcPr>
-          <w:p>
-            <w:r>
-              <w:rPr>
-                <w:rFonts w:hint="eastAsia"/>
-              </w:rPr>
-              <w:t>A</w:t>
-            </w:r>
-            <w:r>
-              <w:t>ttributes</w:t>
-            </w:r>
-          </w:p>
-        </w:tc>
-        <w:tc>
-          <w:tcPr>
-            <w:tcW w:w="5193" w:type="dxa"/>
-            <w:shd w:val="clear" w:color="auto" w:fill="D9E2F3" w:themeFill="accent1" w:themeFillTint="33"/>
-          </w:tcPr>
-          <w:p>
-            <w:r>
-              <w:t>Attribute Description</w:t>
-            </w:r>
-          </w:p>
-        </w:tc>
-      </w:tr>
-      <w:tr>
-        <w:tc>
-          <w:tcPr>
-            <w:tcW w:w="1651" w:type="dxa"/>
-          </w:tcPr>
-          <w:p>
-            <w:r>
-              <w:rPr>
-                <w:rFonts w:hint="eastAsia"/>
-              </w:rPr>
-              <w:t>S</w:t>
-            </w:r>
-            <w:r>
-              <w:t>chedule</w:t>
-            </w:r>
-          </w:p>
-        </w:tc>
-        <w:tc>
-          <w:tcPr>
-            <w:tcW w:w="2172" w:type="dxa"/>
-          </w:tcPr>
-          <w:p>
-            <w:r>
-              <w:t>Company’s important day</w:t>
-            </w:r>
-          </w:p>
-        </w:tc>
-        <w:tc>
-          <w:tcPr>
-            <w:tcW w:w="5193" w:type="dxa"/>
-          </w:tcPr>
-          <w:p>
-            <w:r>
-              <w:t xml:space="preserve">This day </w:t>
-            </w:r>
-            <w:proofErr w:type="gramStart"/>
-            <w:r>
-              <w:t>can’t</w:t>
-            </w:r>
-            <w:proofErr w:type="gramEnd"/>
-            <w:r>
-              <w:t xml:space="preserve"> use leave or retirement.</w:t>
-            </w:r>
-          </w:p>
-        </w:tc>
-      </w:tr>
-    </w:tbl>
-    <w:p/>
     <w:p/>
     <w:sectPr>
       <w:pgSz w:w="11906" w:h="16838"/>

</xml_diff>